<commit_message>
feat: add function random
</commit_message>
<xml_diff>
--- a/nonograms/assets/Task.docx
+++ b/nonograms/assets/Task.docx
@@ -1,6 +1,6 @@
 
 <file path=word/document.xml><?xml version="1.0" encoding="utf-8"?>
-<w:document xmlns:wpc="http://schemas.microsoft.com/office/word/2010/wordprocessingCanvas" xmlns:cx="http://schemas.microsoft.com/office/drawing/2014/chartex" xmlns:mc="http://schemas.openxmlformats.org/markup-compatibility/2006" xmlns:o="urn:schemas-microsoft-com:office:office" xmlns:r="http://schemas.openxmlformats.org/officeDocument/2006/relationships" xmlns:m="http://schemas.openxmlformats.org/officeDocument/2006/math" xmlns:v="urn:schemas-microsoft-com:vml" xmlns:wp14="http://schemas.microsoft.com/office/word/2010/wordprocessingDrawing" xmlns:wp="http://schemas.openxmlformats.org/drawingml/2006/wordprocessingDrawing" xmlns:w10="urn:schemas-microsoft-com:office:word" xmlns:w="http://schemas.openxmlformats.org/wordprocessingml/2006/main" xmlns:w14="http://schemas.microsoft.com/office/word/2010/wordml" xmlns:w15="http://schemas.microsoft.com/office/word/2012/wordml" xmlns:w16se="http://schemas.microsoft.com/office/word/2015/wordml/symex" xmlns:wpg="http://schemas.microsoft.com/office/word/2010/wordprocessingGroup" xmlns:wpi="http://schemas.microsoft.com/office/word/2010/wordprocessingInk" xmlns:wne="http://schemas.microsoft.com/office/word/2006/wordml" xmlns:wps="http://schemas.microsoft.com/office/word/2010/wordprocessingShape" mc:Ignorable="w14 w15 w16se wp14">
+<w:document xmlns:wpc="http://schemas.microsoft.com/office/word/2010/wordprocessingCanvas" xmlns:cx="http://schemas.microsoft.com/office/drawing/2014/chartex" xmlns:cx1="http://schemas.microsoft.com/office/drawing/2015/9/8/chartex" xmlns:cx2="http://schemas.microsoft.com/office/drawing/2015/10/21/chartex" xmlns:cx3="http://schemas.microsoft.com/office/drawing/2016/5/9/chartex" xmlns:cx4="http://schemas.microsoft.com/office/drawing/2016/5/10/chartex" xmlns:cx5="http://schemas.microsoft.com/office/drawing/2016/5/11/chartex" xmlns:cx6="http://schemas.microsoft.com/office/drawing/2016/5/12/chartex" xmlns:cx7="http://schemas.microsoft.com/office/drawing/2016/5/13/chartex" xmlns:cx8="http://schemas.microsoft.com/office/drawing/2016/5/14/chartex" xmlns:mc="http://schemas.openxmlformats.org/markup-compatibility/2006" xmlns:aink="http://schemas.microsoft.com/office/drawing/2016/ink" xmlns:am3d="http://schemas.microsoft.com/office/drawing/2017/model3d" xmlns:o="urn:schemas-microsoft-com:office:office" xmlns:r="http://schemas.openxmlformats.org/officeDocument/2006/relationships" xmlns:m="http://schemas.openxmlformats.org/officeDocument/2006/math" xmlns:v="urn:schemas-microsoft-com:vml" xmlns:wp14="http://schemas.microsoft.com/office/word/2010/wordprocessingDrawing" xmlns:wp="http://schemas.openxmlformats.org/drawingml/2006/wordprocessingDrawing" xmlns:w10="urn:schemas-microsoft-com:office:word" xmlns:w="http://schemas.openxmlformats.org/wordprocessingml/2006/main" xmlns:w14="http://schemas.microsoft.com/office/word/2010/wordml" xmlns:w15="http://schemas.microsoft.com/office/word/2012/wordml" xmlns:w16cid="http://schemas.microsoft.com/office/word/2016/wordml/cid" xmlns:w16se="http://schemas.microsoft.com/office/word/2015/wordml/symex" xmlns:wpg="http://schemas.microsoft.com/office/word/2010/wordprocessingGroup" xmlns:wpi="http://schemas.microsoft.com/office/word/2010/wordprocessingInk" xmlns:wne="http://schemas.microsoft.com/office/word/2006/wordml" xmlns:wps="http://schemas.microsoft.com/office/word/2010/wordprocessingShape" mc:Ignorable="w14 w15 w16se w16cid wp14">
   <w:body>
     <w:p>
       <w:pPr>
@@ -238,29 +238,7 @@
           <w:szCs w:val="24"/>
           <w:lang w:eastAsia="ru-RU"/>
         </w:rPr>
-        <w:t xml:space="preserve"> Допустимо изменение внешнего вида для мобильной версии (например, скрыть кнопки в </w:t>
-      </w:r>
-      <w:proofErr w:type="spellStart"/>
-      <w:r>
-        <w:rPr>
-          <w:rFonts w:ascii="Segoe UI" w:eastAsia="Times New Roman" w:hAnsi="Segoe UI" w:cs="Segoe UI"/>
-          <w:color w:val="FF0000"/>
-          <w:sz w:val="24"/>
-          <w:szCs w:val="24"/>
-          <w:lang w:eastAsia="ru-RU"/>
-        </w:rPr>
-        <w:t>бургер</w:t>
-      </w:r>
-      <w:proofErr w:type="spellEnd"/>
-      <w:r>
-        <w:rPr>
-          <w:rFonts w:ascii="Segoe UI" w:eastAsia="Times New Roman" w:hAnsi="Segoe UI" w:cs="Segoe UI"/>
-          <w:color w:val="FF0000"/>
-          <w:sz w:val="24"/>
-          <w:szCs w:val="24"/>
-          <w:lang w:eastAsia="ru-RU"/>
-        </w:rPr>
-        <w:t>-меню)</w:t>
+        <w:t> Допустимо изменение внешнего вида для мобильной версии (например, скрыть кнопки в бургер-меню)</w:t>
       </w:r>
     </w:p>
     <w:p>
@@ -542,17 +520,17 @@
           <w:lang w:eastAsia="ru-RU"/>
         </w:rPr>
       </w:pPr>
-      <w:r>
-        <w:rPr>
-          <w:rFonts w:ascii="Segoe UI" w:eastAsia="Times New Roman" w:hAnsi="Segoe UI" w:cs="Segoe UI"/>
-          <w:color w:val="1F2328"/>
-          <w:sz w:val="24"/>
-          <w:szCs w:val="24"/>
-          <w:lang w:eastAsia="ru-RU"/>
-        </w:rPr>
-        <w:t>в игре должно быть минимум 5 шаблонов для легкого уровня (5х5). Игроки должны иметь возможно</w:t>
-      </w:r>
       <w:bookmarkStart w:id="0" w:name="_GoBack"/>
+      <w:r>
+        <w:rPr>
+          <w:rFonts w:ascii="Segoe UI" w:eastAsia="Times New Roman" w:hAnsi="Segoe UI" w:cs="Segoe UI"/>
+          <w:color w:val="00B050"/>
+          <w:sz w:val="24"/>
+          <w:szCs w:val="24"/>
+          <w:lang w:eastAsia="ru-RU"/>
+        </w:rPr>
+        <w:t>в игре должно быть минимум 5 шаблонов для легкого уровня (5х5). </w:t>
+      </w:r>
       <w:bookmarkEnd w:id="0"/>
       <w:r>
         <w:rPr>
@@ -562,7 +540,7 @@
           <w:szCs w:val="24"/>
           <w:lang w:eastAsia="ru-RU"/>
         </w:rPr>
-        <w:t>сть выбирать картинку, которую они хотят разгадать, возможно, из списка предметов. Вы можете реализовать это двумя способами: либо составить список возможных шаблонов с изображениями (решенными головоломками), либо использовать имена шаблонов (без изображений), либо использовать и изображения, и имена. Пользователь также должен легко понимать, каков уровень изображения.</w:t>
+        <w:t>Игроки должны иметь возможность выбирать картинку, которую они хотят разгадать, возможно, из списка предметов. Вы можете реализовать это двумя способами: либо составить список возможных шаблонов с изображениями (решенными головоломками), либо использовать имена шаблонов (без изображений), либо использовать и изображения, и имена. Пользователь также должен легко понимать, каков уровень изображения.</w:t>
       </w:r>
     </w:p>
     <w:p>
@@ -660,7 +638,29 @@
           <w:szCs w:val="24"/>
           <w:lang w:eastAsia="ru-RU"/>
         </w:rPr>
-        <w:t>). После нажатия кнопки уровень игры и шаблон (картинка) не должны меняться - это означает, что будут обнуляться только заполненные ячейки. В противном случае игрок может изменить шаблон игры или уровень игры (например, вы можете реализовать меню с опциями) без перезагрузки страницы.</w:t>
+        <w:t xml:space="preserve">). После нажатия кнопки уровень игры и шаблон (картинка) не должны меняться </w:t>
+      </w:r>
+      <w:proofErr w:type="gramStart"/>
+      <w:r>
+        <w:rPr>
+          <w:rFonts w:ascii="Segoe UI" w:eastAsia="Times New Roman" w:hAnsi="Segoe UI" w:cs="Segoe UI"/>
+          <w:color w:val="1F2328"/>
+          <w:sz w:val="24"/>
+          <w:szCs w:val="24"/>
+          <w:lang w:eastAsia="ru-RU"/>
+        </w:rPr>
+        <w:t>- это</w:t>
+      </w:r>
+      <w:proofErr w:type="gramEnd"/>
+      <w:r>
+        <w:rPr>
+          <w:rFonts w:ascii="Segoe UI" w:eastAsia="Times New Roman" w:hAnsi="Segoe UI" w:cs="Segoe UI"/>
+          <w:color w:val="1F2328"/>
+          <w:sz w:val="24"/>
+          <w:szCs w:val="24"/>
+          <w:lang w:eastAsia="ru-RU"/>
+        </w:rPr>
+        <w:t xml:space="preserve"> означает, что будут обнуляться только заполненные ячейки. В противном случае игрок может изменить шаблон игры или уровень игры (например, вы можете реализовать меню с опциями) без перезагрузки страницы.</w:t>
       </w:r>
     </w:p>
     <w:p>
@@ -1093,7 +1093,7 @@
           <w:rFonts w:ascii="Segoe UI" w:hAnsi="Segoe UI" w:cs="Segoe UI"/>
           <w:color w:val="1F2328"/>
         </w:rPr>
-        <w:object w:dxaOrig="1440" w:dyaOrig="1440">
+        <w:object w:dxaOrig="225" w:dyaOrig="225">
           <v:shapetype id="_x0000_t75" coordsize="21600,21600" o:spt="75" o:preferrelative="t" path="m@4@5l@4@11@9@11@9@5xe" filled="f" stroked="f">
             <v:stroke joinstyle="miter"/>
             <v:formulas>
@@ -1113,10 +1113,10 @@
             <v:path o:extrusionok="f" gradientshapeok="t" o:connecttype="rect"/>
             <o:lock v:ext="edit" aspectratio="t"/>
           </v:shapetype>
-          <v:shape id="_x0000_i1072" type="#_x0000_t75" style="width:16.5pt;height:14.5pt" o:ole="">
+          <v:shape id="_x0000_i1058" type="#_x0000_t75" style="width:16.55pt;height:14.65pt" o:ole="">
             <v:imagedata r:id="rId5" o:title=""/>
           </v:shape>
-          <w:control r:id="rId6" w:name="DefaultOcxName" w:shapeid="_x0000_i1072"/>
+          <w:control r:id="rId6" w:name="DefaultOcxName" w:shapeid="_x0000_i1058"/>
         </w:object>
       </w:r>
       <w:r>
@@ -1170,11 +1170,11 @@
           <w:rFonts w:ascii="Segoe UI" w:hAnsi="Segoe UI" w:cs="Segoe UI"/>
           <w:color w:val="1F2328"/>
         </w:rPr>
-        <w:object w:dxaOrig="1440" w:dyaOrig="1440">
-          <v:shape id="_x0000_i1071" type="#_x0000_t75" style="width:16.5pt;height:14.5pt" o:ole="">
+        <w:object w:dxaOrig="225" w:dyaOrig="225">
+          <v:shape id="_x0000_i1061" type="#_x0000_t75" style="width:16.55pt;height:14.65pt" o:ole="">
             <v:imagedata r:id="rId5" o:title=""/>
           </v:shape>
-          <w:control r:id="rId7" w:name="DefaultOcxName1" w:shapeid="_x0000_i1071"/>
+          <w:control r:id="rId7" w:name="DefaultOcxName1" w:shapeid="_x0000_i1061"/>
         </w:object>
       </w:r>
       <w:r>
@@ -1237,11 +1237,11 @@
           <w:rFonts w:ascii="Segoe UI" w:hAnsi="Segoe UI" w:cs="Segoe UI"/>
           <w:color w:val="1F2328"/>
         </w:rPr>
-        <w:object w:dxaOrig="1440" w:dyaOrig="1440">
-          <v:shape id="_x0000_i1070" type="#_x0000_t75" style="width:16.5pt;height:14.5pt" o:ole="">
+        <w:object w:dxaOrig="225" w:dyaOrig="225">
+          <v:shape id="_x0000_i1064" type="#_x0000_t75" style="width:16.55pt;height:14.65pt" o:ole="">
             <v:imagedata r:id="rId5" o:title=""/>
           </v:shape>
-          <w:control r:id="rId8" w:name="DefaultOcxName2" w:shapeid="_x0000_i1070"/>
+          <w:control r:id="rId8" w:name="DefaultOcxName2" w:shapeid="_x0000_i1064"/>
         </w:object>
       </w:r>
       <w:r>
@@ -1295,11 +1295,11 @@
           <w:rFonts w:ascii="Segoe UI" w:hAnsi="Segoe UI" w:cs="Segoe UI"/>
           <w:color w:val="1F2328"/>
         </w:rPr>
-        <w:object w:dxaOrig="1440" w:dyaOrig="1440">
-          <v:shape id="_x0000_i1069" type="#_x0000_t75" style="width:16.5pt;height:14.5pt" o:ole="">
+        <w:object w:dxaOrig="225" w:dyaOrig="225">
+          <v:shape id="_x0000_i1067" type="#_x0000_t75" style="width:16.55pt;height:14.65pt" o:ole="">
             <v:imagedata r:id="rId5" o:title=""/>
           </v:shape>
-          <w:control r:id="rId9" w:name="DefaultOcxName3" w:shapeid="_x0000_i1069"/>
+          <w:control r:id="rId9" w:name="DefaultOcxName3" w:shapeid="_x0000_i1067"/>
         </w:object>
       </w:r>
       <w:r>
@@ -1353,11 +1353,11 @@
           <w:rFonts w:ascii="Segoe UI" w:hAnsi="Segoe UI" w:cs="Segoe UI"/>
           <w:color w:val="1F2328"/>
         </w:rPr>
-        <w:object w:dxaOrig="1440" w:dyaOrig="1440">
-          <v:shape id="_x0000_i1068" type="#_x0000_t75" style="width:16.5pt;height:14.5pt" o:ole="">
+        <w:object w:dxaOrig="225" w:dyaOrig="225">
+          <v:shape id="_x0000_i1070" type="#_x0000_t75" style="width:16.55pt;height:14.65pt" o:ole="">
             <v:imagedata r:id="rId5" o:title=""/>
           </v:shape>
-          <w:control r:id="rId10" w:name="DefaultOcxName4" w:shapeid="_x0000_i1068"/>
+          <w:control r:id="rId10" w:name="DefaultOcxName4" w:shapeid="_x0000_i1070"/>
         </w:object>
       </w:r>
       <w:r>
@@ -1450,11 +1450,11 @@
           <w:rFonts w:ascii="Segoe UI" w:hAnsi="Segoe UI" w:cs="Segoe UI"/>
           <w:color w:val="1F2328"/>
         </w:rPr>
-        <w:object w:dxaOrig="1440" w:dyaOrig="1440">
-          <v:shape id="_x0000_i1067" type="#_x0000_t75" style="width:16.5pt;height:14.5pt" o:ole="">
+        <w:object w:dxaOrig="225" w:dyaOrig="225">
+          <v:shape id="_x0000_i1073" type="#_x0000_t75" style="width:16.55pt;height:14.65pt" o:ole="">
             <v:imagedata r:id="rId5" o:title=""/>
           </v:shape>
-          <w:control r:id="rId11" w:name="DefaultOcxName5" w:shapeid="_x0000_i1067"/>
+          <w:control r:id="rId11" w:name="DefaultOcxName5" w:shapeid="_x0000_i1073"/>
         </w:object>
       </w:r>
       <w:r>
@@ -1508,11 +1508,11 @@
           <w:rFonts w:ascii="Segoe UI" w:hAnsi="Segoe UI" w:cs="Segoe UI"/>
           <w:color w:val="1F2328"/>
         </w:rPr>
-        <w:object w:dxaOrig="1440" w:dyaOrig="1440">
-          <v:shape id="_x0000_i1066" type="#_x0000_t75" style="width:16.5pt;height:14.5pt" o:ole="">
+        <w:object w:dxaOrig="225" w:dyaOrig="225">
+          <v:shape id="_x0000_i1076" type="#_x0000_t75" style="width:16.55pt;height:14.65pt" o:ole="">
             <v:imagedata r:id="rId5" o:title=""/>
           </v:shape>
-          <w:control r:id="rId12" w:name="DefaultOcxName6" w:shapeid="_x0000_i1066"/>
+          <w:control r:id="rId12" w:name="DefaultOcxName6" w:shapeid="_x0000_i1076"/>
         </w:object>
       </w:r>
       <w:r>
@@ -1566,11 +1566,11 @@
           <w:rFonts w:ascii="Segoe UI" w:hAnsi="Segoe UI" w:cs="Segoe UI"/>
           <w:color w:val="1F2328"/>
         </w:rPr>
-        <w:object w:dxaOrig="1440" w:dyaOrig="1440">
-          <v:shape id="_x0000_i1065" type="#_x0000_t75" style="width:16.5pt;height:14.5pt" o:ole="">
+        <w:object w:dxaOrig="225" w:dyaOrig="225">
+          <v:shape id="_x0000_i1079" type="#_x0000_t75" style="width:16.55pt;height:14.65pt" o:ole="">
             <v:imagedata r:id="rId5" o:title=""/>
           </v:shape>
-          <w:control r:id="rId13" w:name="DefaultOcxName7" w:shapeid="_x0000_i1065"/>
+          <w:control r:id="rId13" w:name="DefaultOcxName7" w:shapeid="_x0000_i1079"/>
         </w:object>
       </w:r>
       <w:r>
@@ -1625,11 +1625,11 @@
           <w:color w:val="1F2328"/>
         </w:rPr>
         <w:lastRenderedPageBreak/>
-        <w:object w:dxaOrig="1440" w:dyaOrig="1440">
-          <v:shape id="_x0000_i1064" type="#_x0000_t75" style="width:16.5pt;height:14.5pt" o:ole="">
+        <w:object w:dxaOrig="225" w:dyaOrig="225">
+          <v:shape id="_x0000_i1082" type="#_x0000_t75" style="width:16.55pt;height:14.65pt" o:ole="">
             <v:imagedata r:id="rId5" o:title=""/>
           </v:shape>
-          <w:control r:id="rId14" w:name="DefaultOcxName8" w:shapeid="_x0000_i1064"/>
+          <w:control r:id="rId14" w:name="DefaultOcxName8" w:shapeid="_x0000_i1082"/>
         </w:object>
       </w:r>
       <w:r>
@@ -1683,11 +1683,11 @@
           <w:rFonts w:ascii="Segoe UI" w:hAnsi="Segoe UI" w:cs="Segoe UI"/>
           <w:color w:val="1F2328"/>
         </w:rPr>
-        <w:object w:dxaOrig="1440" w:dyaOrig="1440">
-          <v:shape id="_x0000_i1063" type="#_x0000_t75" style="width:16.5pt;height:14.5pt" o:ole="">
+        <w:object w:dxaOrig="225" w:dyaOrig="225">
+          <v:shape id="_x0000_i1085" type="#_x0000_t75" style="width:16.55pt;height:14.65pt" o:ole="">
             <v:imagedata r:id="rId5" o:title=""/>
           </v:shape>
-          <w:control r:id="rId15" w:name="DefaultOcxName9" w:shapeid="_x0000_i1063"/>
+          <w:control r:id="rId15" w:name="DefaultOcxName9" w:shapeid="_x0000_i1085"/>
         </w:object>
       </w:r>
       <w:r>
@@ -1756,11 +1756,11 @@
           <w:rFonts w:ascii="Segoe UI" w:hAnsi="Segoe UI" w:cs="Segoe UI"/>
           <w:color w:val="1F2328"/>
         </w:rPr>
-        <w:object w:dxaOrig="1440" w:dyaOrig="1440">
-          <v:shape id="_x0000_i1062" type="#_x0000_t75" style="width:16.5pt;height:14.5pt" o:ole="">
+        <w:object w:dxaOrig="225" w:dyaOrig="225">
+          <v:shape id="_x0000_i1088" type="#_x0000_t75" style="width:16.55pt;height:14.65pt" o:ole="">
             <v:imagedata r:id="rId5" o:title=""/>
           </v:shape>
-          <w:control r:id="rId16" w:name="DefaultOcxName10" w:shapeid="_x0000_i1062"/>
+          <w:control r:id="rId16" w:name="DefaultOcxName10" w:shapeid="_x0000_i1088"/>
         </w:object>
       </w:r>
       <w:r>
@@ -1838,11 +1838,11 @@
           <w:rFonts w:ascii="Segoe UI" w:hAnsi="Segoe UI" w:cs="Segoe UI"/>
           <w:color w:val="1F2328"/>
         </w:rPr>
-        <w:object w:dxaOrig="1440" w:dyaOrig="1440">
-          <v:shape id="_x0000_i1061" type="#_x0000_t75" style="width:16.5pt;height:14.5pt" o:ole="">
+        <w:object w:dxaOrig="225" w:dyaOrig="225">
+          <v:shape id="_x0000_i1091" type="#_x0000_t75" style="width:16.55pt;height:14.65pt" o:ole="">
             <v:imagedata r:id="rId5" o:title=""/>
           </v:shape>
-          <w:control r:id="rId17" w:name="DefaultOcxName11" w:shapeid="_x0000_i1061"/>
+          <w:control r:id="rId17" w:name="DefaultOcxName11" w:shapeid="_x0000_i1091"/>
         </w:object>
       </w:r>
       <w:r>
@@ -1896,11 +1896,11 @@
           <w:rFonts w:ascii="Segoe UI" w:hAnsi="Segoe UI" w:cs="Segoe UI"/>
           <w:color w:val="1F2328"/>
         </w:rPr>
-        <w:object w:dxaOrig="1440" w:dyaOrig="1440">
-          <v:shape id="_x0000_i1060" type="#_x0000_t75" style="width:16.5pt;height:14.5pt" o:ole="">
+        <w:object w:dxaOrig="225" w:dyaOrig="225">
+          <v:shape id="_x0000_i1094" type="#_x0000_t75" style="width:16.55pt;height:14.65pt" o:ole="">
             <v:imagedata r:id="rId5" o:title=""/>
           </v:shape>
-          <w:control r:id="rId18" w:name="DefaultOcxName12" w:shapeid="_x0000_i1060"/>
+          <w:control r:id="rId18" w:name="DefaultOcxName12" w:shapeid="_x0000_i1094"/>
         </w:object>
       </w:r>
       <w:r>
@@ -1954,11 +1954,11 @@
           <w:rFonts w:ascii="Segoe UI" w:hAnsi="Segoe UI" w:cs="Segoe UI"/>
           <w:color w:val="1F2328"/>
         </w:rPr>
-        <w:object w:dxaOrig="1440" w:dyaOrig="1440">
-          <v:shape id="_x0000_i1059" type="#_x0000_t75" style="width:16.5pt;height:14.5pt" o:ole="">
+        <w:object w:dxaOrig="225" w:dyaOrig="225">
+          <v:shape id="_x0000_i1097" type="#_x0000_t75" style="width:16.55pt;height:14.65pt" o:ole="">
             <v:imagedata r:id="rId5" o:title=""/>
           </v:shape>
-          <w:control r:id="rId19" w:name="DefaultOcxName13" w:shapeid="_x0000_i1059"/>
+          <w:control r:id="rId19" w:name="DefaultOcxName13" w:shapeid="_x0000_i1097"/>
         </w:object>
       </w:r>
       <w:r>
@@ -2012,11 +2012,11 @@
           <w:rFonts w:ascii="Segoe UI" w:hAnsi="Segoe UI" w:cs="Segoe UI"/>
           <w:color w:val="1F2328"/>
         </w:rPr>
-        <w:object w:dxaOrig="1440" w:dyaOrig="1440">
-          <v:shape id="_x0000_i1058" type="#_x0000_t75" style="width:16.5pt;height:14.5pt" o:ole="">
+        <w:object w:dxaOrig="225" w:dyaOrig="225">
+          <v:shape id="_x0000_i1100" type="#_x0000_t75" style="width:16.55pt;height:14.65pt" o:ole="">
             <v:imagedata r:id="rId5" o:title=""/>
           </v:shape>
-          <w:control r:id="rId20" w:name="DefaultOcxName14" w:shapeid="_x0000_i1058"/>
+          <w:control r:id="rId20" w:name="DefaultOcxName14" w:shapeid="_x0000_i1100"/>
         </w:object>
       </w:r>
       <w:r>
@@ -2070,11 +2070,11 @@
           <w:rFonts w:ascii="Segoe UI" w:hAnsi="Segoe UI" w:cs="Segoe UI"/>
           <w:color w:val="1F2328"/>
         </w:rPr>
-        <w:object w:dxaOrig="1440" w:dyaOrig="1440">
-          <v:shape id="_x0000_i1057" type="#_x0000_t75" style="width:16.5pt;height:14.5pt" o:ole="">
+        <w:object w:dxaOrig="225" w:dyaOrig="225">
+          <v:shape id="_x0000_i1103" type="#_x0000_t75" style="width:16.55pt;height:14.65pt" o:ole="">
             <v:imagedata r:id="rId5" o:title=""/>
           </v:shape>
-          <w:control r:id="rId21" w:name="DefaultOcxName15" w:shapeid="_x0000_i1057"/>
+          <w:control r:id="rId21" w:name="DefaultOcxName15" w:shapeid="_x0000_i1103"/>
         </w:object>
       </w:r>
       <w:r>
@@ -2122,7 +2122,7 @@
 </file>
 
 <file path=word/numbering.xml><?xml version="1.0" encoding="utf-8"?>
-<w:numbering xmlns:wpc="http://schemas.microsoft.com/office/word/2010/wordprocessingCanvas" xmlns:cx="http://schemas.microsoft.com/office/drawing/2014/chartex" xmlns:mc="http://schemas.openxmlformats.org/markup-compatibility/2006" xmlns:o="urn:schemas-microsoft-com:office:office" xmlns:r="http://schemas.openxmlformats.org/officeDocument/2006/relationships" xmlns:m="http://schemas.openxmlformats.org/officeDocument/2006/math" xmlns:v="urn:schemas-microsoft-com:vml" xmlns:wp14="http://schemas.microsoft.com/office/word/2010/wordprocessingDrawing" xmlns:wp="http://schemas.openxmlformats.org/drawingml/2006/wordprocessingDrawing" xmlns:w10="urn:schemas-microsoft-com:office:word" xmlns:w="http://schemas.openxmlformats.org/wordprocessingml/2006/main" xmlns:w14="http://schemas.microsoft.com/office/word/2010/wordml" xmlns:w15="http://schemas.microsoft.com/office/word/2012/wordml" xmlns:w16se="http://schemas.microsoft.com/office/word/2015/wordml/symex" xmlns:wpg="http://schemas.microsoft.com/office/word/2010/wordprocessingGroup" xmlns:wpi="http://schemas.microsoft.com/office/word/2010/wordprocessingInk" xmlns:wne="http://schemas.microsoft.com/office/word/2006/wordml" xmlns:wps="http://schemas.microsoft.com/office/word/2010/wordprocessingShape" mc:Ignorable="w14 w15 w16se wp14">
+<w:numbering xmlns:wpc="http://schemas.microsoft.com/office/word/2010/wordprocessingCanvas" xmlns:cx="http://schemas.microsoft.com/office/drawing/2014/chartex" xmlns:cx1="http://schemas.microsoft.com/office/drawing/2015/9/8/chartex" xmlns:cx2="http://schemas.microsoft.com/office/drawing/2015/10/21/chartex" xmlns:cx3="http://schemas.microsoft.com/office/drawing/2016/5/9/chartex" xmlns:cx4="http://schemas.microsoft.com/office/drawing/2016/5/10/chartex" xmlns:cx5="http://schemas.microsoft.com/office/drawing/2016/5/11/chartex" xmlns:cx6="http://schemas.microsoft.com/office/drawing/2016/5/12/chartex" xmlns:cx7="http://schemas.microsoft.com/office/drawing/2016/5/13/chartex" xmlns:cx8="http://schemas.microsoft.com/office/drawing/2016/5/14/chartex" xmlns:mc="http://schemas.openxmlformats.org/markup-compatibility/2006" xmlns:aink="http://schemas.microsoft.com/office/drawing/2016/ink" xmlns:am3d="http://schemas.microsoft.com/office/drawing/2017/model3d" xmlns:o="urn:schemas-microsoft-com:office:office" xmlns:r="http://schemas.openxmlformats.org/officeDocument/2006/relationships" xmlns:m="http://schemas.openxmlformats.org/officeDocument/2006/math" xmlns:v="urn:schemas-microsoft-com:vml" xmlns:wp14="http://schemas.microsoft.com/office/word/2010/wordprocessingDrawing" xmlns:wp="http://schemas.openxmlformats.org/drawingml/2006/wordprocessingDrawing" xmlns:w10="urn:schemas-microsoft-com:office:word" xmlns:w="http://schemas.openxmlformats.org/wordprocessingml/2006/main" xmlns:w14="http://schemas.microsoft.com/office/word/2010/wordml" xmlns:w15="http://schemas.microsoft.com/office/word/2012/wordml" xmlns:w16cid="http://schemas.microsoft.com/office/word/2016/wordml/cid" xmlns:w16se="http://schemas.microsoft.com/office/word/2015/wordml/symex" xmlns:wpg="http://schemas.microsoft.com/office/word/2010/wordprocessingGroup" xmlns:wpi="http://schemas.microsoft.com/office/word/2010/wordprocessingInk" xmlns:wne="http://schemas.microsoft.com/office/word/2006/wordml" xmlns:wps="http://schemas.microsoft.com/office/word/2010/wordprocessingShape" mc:Ignorable="w14 w15 w16se w16cid wp14">
   <w:abstractNum w:abstractNumId="0" w15:restartNumberingAfterBreak="0">
     <w:nsid w:val="09D8511C"/>
     <w:multiLevelType w:val="multilevel"/>
@@ -3039,7 +3039,7 @@
 </file>
 
 <file path=word/styles.xml><?xml version="1.0" encoding="utf-8"?>
-<w:styles xmlns:mc="http://schemas.openxmlformats.org/markup-compatibility/2006" xmlns:r="http://schemas.openxmlformats.org/officeDocument/2006/relationships" xmlns:w="http://schemas.openxmlformats.org/wordprocessingml/2006/main" xmlns:w14="http://schemas.microsoft.com/office/word/2010/wordml" xmlns:w15="http://schemas.microsoft.com/office/word/2012/wordml" xmlns:w16se="http://schemas.microsoft.com/office/word/2015/wordml/symex" mc:Ignorable="w14 w15 w16se">
+<w:styles xmlns:mc="http://schemas.openxmlformats.org/markup-compatibility/2006" xmlns:r="http://schemas.openxmlformats.org/officeDocument/2006/relationships" xmlns:w="http://schemas.openxmlformats.org/wordprocessingml/2006/main" xmlns:w14="http://schemas.microsoft.com/office/word/2010/wordml" xmlns:w15="http://schemas.microsoft.com/office/word/2012/wordml" xmlns:w16cid="http://schemas.microsoft.com/office/word/2016/wordml/cid" xmlns:w16se="http://schemas.microsoft.com/office/word/2015/wordml/symex" mc:Ignorable="w14 w15 w16se w16cid">
   <w:docDefaults>
     <w:rPrDefault>
       <w:rPr>
@@ -3055,7 +3055,7 @@
       </w:pPr>
     </w:pPrDefault>
   </w:docDefaults>
-  <w:latentStyles w:defLockedState="0" w:defUIPriority="99" w:defSemiHidden="0" w:defUnhideWhenUsed="0" w:defQFormat="0" w:count="371">
+  <w:latentStyles w:defLockedState="0" w:defUIPriority="99" w:defSemiHidden="0" w:defUnhideWhenUsed="0" w:defQFormat="0" w:count="375">
     <w:lsdException w:name="Normal" w:uiPriority="0" w:qFormat="1"/>
     <w:lsdException w:name="heading 1" w:uiPriority="9" w:qFormat="1"/>
     <w:lsdException w:name="heading 2" w:semiHidden="1" w:uiPriority="9" w:unhideWhenUsed="1" w:qFormat="1"/>
@@ -3161,7 +3161,6 @@
     <w:lsdException w:name="HTML Sample" w:semiHidden="1" w:unhideWhenUsed="1"/>
     <w:lsdException w:name="HTML Typewriter" w:semiHidden="1" w:unhideWhenUsed="1"/>
     <w:lsdException w:name="HTML Variable" w:semiHidden="1" w:unhideWhenUsed="1"/>
-    <w:lsdException w:name="Normal Table" w:semiHidden="1" w:unhideWhenUsed="1"/>
     <w:lsdException w:name="annotation subject" w:semiHidden="1" w:unhideWhenUsed="1"/>
     <w:lsdException w:name="No List" w:semiHidden="1" w:unhideWhenUsed="1"/>
     <w:lsdException w:name="Outline List 1" w:semiHidden="1" w:unhideWhenUsed="1"/>
@@ -3205,10 +3204,8 @@
     <w:lsdException w:name="Table Elegant" w:semiHidden="1" w:unhideWhenUsed="1"/>
     <w:lsdException w:name="Table Professional" w:semiHidden="1" w:unhideWhenUsed="1"/>
     <w:lsdException w:name="Table Subtle 1" w:semiHidden="1" w:unhideWhenUsed="1"/>
-    <w:lsdException w:name="Table Subtle 2" w:semiHidden="1" w:unhideWhenUsed="1"/>
     <w:lsdException w:name="Table Web 1" w:semiHidden="1" w:unhideWhenUsed="1"/>
     <w:lsdException w:name="Table Web 2" w:semiHidden="1" w:unhideWhenUsed="1"/>
-    <w:lsdException w:name="Table Web 3" w:semiHidden="1" w:unhideWhenUsed="1"/>
     <w:lsdException w:name="Balloon Text" w:semiHidden="1" w:unhideWhenUsed="1"/>
     <w:lsdException w:name="Table Grid" w:uiPriority="39"/>
     <w:lsdException w:name="Table Theme" w:semiHidden="1" w:unhideWhenUsed="1"/>
@@ -3427,6 +3424,10 @@
     <w:lsdException w:name="List Table 5 Dark Accent 6" w:uiPriority="50"/>
     <w:lsdException w:name="List Table 6 Colorful Accent 6" w:uiPriority="51"/>
     <w:lsdException w:name="List Table 7 Colorful Accent 6" w:uiPriority="52"/>
+    <w:lsdException w:name="Mention" w:semiHidden="1" w:unhideWhenUsed="1"/>
+    <w:lsdException w:name="Smart Hyperlink" w:semiHidden="1" w:unhideWhenUsed="1"/>
+    <w:lsdException w:name="Hashtag" w:semiHidden="1" w:unhideWhenUsed="1"/>
+    <w:lsdException w:name="Unresolved Mention" w:semiHidden="1" w:unhideWhenUsed="1"/>
   </w:latentStyles>
   <w:style w:type="paragraph" w:default="1" w:styleId="a">
     <w:name w:val="Normal"/>

</xml_diff>

<commit_message>
feat: add timer and save localstorage function
</commit_message>
<xml_diff>
--- a/nonograms/assets/Task.docx
+++ b/nonograms/assets/Task.docx
@@ -1,6 +1,6 @@
 
 <file path=word/document.xml><?xml version="1.0" encoding="utf-8"?>
-<w:document xmlns:wpc="http://schemas.microsoft.com/office/word/2010/wordprocessingCanvas" xmlns:cx="http://schemas.microsoft.com/office/drawing/2014/chartex" xmlns:cx1="http://schemas.microsoft.com/office/drawing/2015/9/8/chartex" xmlns:cx2="http://schemas.microsoft.com/office/drawing/2015/10/21/chartex" xmlns:cx3="http://schemas.microsoft.com/office/drawing/2016/5/9/chartex" xmlns:cx4="http://schemas.microsoft.com/office/drawing/2016/5/10/chartex" xmlns:cx5="http://schemas.microsoft.com/office/drawing/2016/5/11/chartex" xmlns:cx6="http://schemas.microsoft.com/office/drawing/2016/5/12/chartex" xmlns:cx7="http://schemas.microsoft.com/office/drawing/2016/5/13/chartex" xmlns:cx8="http://schemas.microsoft.com/office/drawing/2016/5/14/chartex" xmlns:mc="http://schemas.openxmlformats.org/markup-compatibility/2006" xmlns:aink="http://schemas.microsoft.com/office/drawing/2016/ink" xmlns:am3d="http://schemas.microsoft.com/office/drawing/2017/model3d" xmlns:o="urn:schemas-microsoft-com:office:office" xmlns:r="http://schemas.openxmlformats.org/officeDocument/2006/relationships" xmlns:m="http://schemas.openxmlformats.org/officeDocument/2006/math" xmlns:v="urn:schemas-microsoft-com:vml" xmlns:wp14="http://schemas.microsoft.com/office/word/2010/wordprocessingDrawing" xmlns:wp="http://schemas.openxmlformats.org/drawingml/2006/wordprocessingDrawing" xmlns:w10="urn:schemas-microsoft-com:office:word" xmlns:w="http://schemas.openxmlformats.org/wordprocessingml/2006/main" xmlns:w14="http://schemas.microsoft.com/office/word/2010/wordml" xmlns:w15="http://schemas.microsoft.com/office/word/2012/wordml" xmlns:w16cid="http://schemas.microsoft.com/office/word/2016/wordml/cid" xmlns:w16se="http://schemas.microsoft.com/office/word/2015/wordml/symex" xmlns:wpg="http://schemas.microsoft.com/office/word/2010/wordprocessingGroup" xmlns:wpi="http://schemas.microsoft.com/office/word/2010/wordprocessingInk" xmlns:wne="http://schemas.microsoft.com/office/word/2006/wordml" xmlns:wps="http://schemas.microsoft.com/office/word/2010/wordprocessingShape" mc:Ignorable="w14 w15 w16se w16cid wp14">
+<w:document xmlns:wpc="http://schemas.microsoft.com/office/word/2010/wordprocessingCanvas" xmlns:cx="http://schemas.microsoft.com/office/drawing/2014/chartex" xmlns:mc="http://schemas.openxmlformats.org/markup-compatibility/2006" xmlns:o="urn:schemas-microsoft-com:office:office" xmlns:r="http://schemas.openxmlformats.org/officeDocument/2006/relationships" xmlns:m="http://schemas.openxmlformats.org/officeDocument/2006/math" xmlns:v="urn:schemas-microsoft-com:vml" xmlns:wp14="http://schemas.microsoft.com/office/word/2010/wordprocessingDrawing" xmlns:wp="http://schemas.openxmlformats.org/drawingml/2006/wordprocessingDrawing" xmlns:w10="urn:schemas-microsoft-com:office:word" xmlns:w="http://schemas.openxmlformats.org/wordprocessingml/2006/main" xmlns:w14="http://schemas.microsoft.com/office/word/2010/wordml" xmlns:w15="http://schemas.microsoft.com/office/word/2012/wordml" xmlns:w16se="http://schemas.microsoft.com/office/word/2015/wordml/symex" xmlns:wpg="http://schemas.microsoft.com/office/word/2010/wordprocessingGroup" xmlns:wpi="http://schemas.microsoft.com/office/word/2010/wordprocessingInk" xmlns:wne="http://schemas.microsoft.com/office/word/2006/wordml" xmlns:wps="http://schemas.microsoft.com/office/word/2010/wordprocessingShape" mc:Ignorable="w14 w15 w16se wp14">
   <w:body>
     <w:p>
       <w:pPr>
@@ -238,7 +238,29 @@
           <w:szCs w:val="24"/>
           <w:lang w:eastAsia="ru-RU"/>
         </w:rPr>
-        <w:t> Допустимо изменение внешнего вида для мобильной версии (например, скрыть кнопки в бургер-меню)</w:t>
+        <w:t xml:space="preserve"> Допустимо изменение внешнего вида для мобильной версии (например, скрыть кнопки в </w:t>
+      </w:r>
+      <w:proofErr w:type="spellStart"/>
+      <w:r>
+        <w:rPr>
+          <w:rFonts w:ascii="Segoe UI" w:eastAsia="Times New Roman" w:hAnsi="Segoe UI" w:cs="Segoe UI"/>
+          <w:color w:val="FF0000"/>
+          <w:sz w:val="24"/>
+          <w:szCs w:val="24"/>
+          <w:lang w:eastAsia="ru-RU"/>
+        </w:rPr>
+        <w:t>бургер</w:t>
+      </w:r>
+      <w:proofErr w:type="spellEnd"/>
+      <w:r>
+        <w:rPr>
+          <w:rFonts w:ascii="Segoe UI" w:eastAsia="Times New Roman" w:hAnsi="Segoe UI" w:cs="Segoe UI"/>
+          <w:color w:val="FF0000"/>
+          <w:sz w:val="24"/>
+          <w:szCs w:val="24"/>
+          <w:lang w:eastAsia="ru-RU"/>
+        </w:rPr>
+        <w:t>-меню)</w:t>
       </w:r>
     </w:p>
     <w:p>
@@ -646,29 +668,7 @@
           <w:szCs w:val="24"/>
           <w:lang w:eastAsia="ru-RU"/>
         </w:rPr>
-        <w:t xml:space="preserve">). После нажатия кнопки уровень игры и шаблон (картинка) не должны меняться </w:t>
-      </w:r>
-      <w:proofErr w:type="gramStart"/>
-      <w:r>
-        <w:rPr>
-          <w:rFonts w:ascii="Segoe UI" w:eastAsia="Times New Roman" w:hAnsi="Segoe UI" w:cs="Segoe UI"/>
-          <w:color w:val="00B050"/>
-          <w:sz w:val="24"/>
-          <w:szCs w:val="24"/>
-          <w:lang w:eastAsia="ru-RU"/>
-        </w:rPr>
-        <w:t>- это</w:t>
-      </w:r>
-      <w:proofErr w:type="gramEnd"/>
-      <w:r>
-        <w:rPr>
-          <w:rFonts w:ascii="Segoe UI" w:eastAsia="Times New Roman" w:hAnsi="Segoe UI" w:cs="Segoe UI"/>
-          <w:color w:val="00B050"/>
-          <w:sz w:val="24"/>
-          <w:szCs w:val="24"/>
-          <w:lang w:eastAsia="ru-RU"/>
-        </w:rPr>
-        <w:t xml:space="preserve"> означает, что будут обнуляться только заполненные ячейки. В противном случае игрок может изменить шаблон игры или уровень игры (например, вы можете реализовать меню с опциями) без перезагрузки страницы.</w:t>
+        <w:t>). После нажатия кнопки уровень игры и шаблон (картинка) не должны меняться - это означает, что будут обнуляться только заполненные ячейки. В противном случае игрок может изменить шаблон игры или уровень игры (например, вы можете реализовать меню с опциями) без перезагрузки страницы.</w:t>
       </w:r>
     </w:p>
     <w:p>
@@ -690,7 +690,7 @@
       <w:r>
         <w:rPr>
           <w:rFonts w:ascii="Segoe UI" w:eastAsia="Times New Roman" w:hAnsi="Segoe UI" w:cs="Segoe UI"/>
-          <w:color w:val="1F2328"/>
+          <w:color w:val="00B050"/>
           <w:sz w:val="24"/>
           <w:szCs w:val="24"/>
           <w:lang w:eastAsia="ru-RU"/>
@@ -701,7 +701,7 @@
       <w:r>
         <w:rPr>
           <w:rFonts w:ascii="Segoe UI" w:eastAsia="Times New Roman" w:hAnsi="Segoe UI" w:cs="Segoe UI"/>
-          <w:color w:val="1F2328"/>
+          <w:color w:val="00B050"/>
           <w:sz w:val="24"/>
           <w:szCs w:val="24"/>
           <w:lang w:eastAsia="ru-RU"/>
@@ -712,7 +712,7 @@
       <w:r>
         <w:rPr>
           <w:rFonts w:ascii="Segoe UI" w:eastAsia="Times New Roman" w:hAnsi="Segoe UI" w:cs="Segoe UI"/>
-          <w:color w:val="1F2328"/>
+          <w:color w:val="00B050"/>
           <w:sz w:val="24"/>
           <w:szCs w:val="24"/>
           <w:lang w:eastAsia="ru-RU"/>
@@ -723,7 +723,7 @@
       <w:r>
         <w:rPr>
           <w:rFonts w:ascii="Segoe UI" w:eastAsia="Times New Roman" w:hAnsi="Segoe UI" w:cs="Segoe UI"/>
-          <w:color w:val="1F2328"/>
+          <w:color w:val="00B050"/>
           <w:sz w:val="24"/>
           <w:szCs w:val="24"/>
           <w:lang w:eastAsia="ru-RU"/>
@@ -734,12 +734,32 @@
       <w:r>
         <w:rPr>
           <w:rFonts w:ascii="Segoe UI" w:eastAsia="Times New Roman" w:hAnsi="Segoe UI" w:cs="Segoe UI"/>
-          <w:color w:val="1F2328"/>
-          <w:sz w:val="24"/>
-          <w:szCs w:val="24"/>
-          <w:lang w:eastAsia="ru-RU"/>
-        </w:rPr>
-        <w:t xml:space="preserve"> за ## секунд!» отображается после победы.</w:t>
+          <w:color w:val="00B050"/>
+          <w:sz w:val="24"/>
+          <w:szCs w:val="24"/>
+          <w:lang w:eastAsia="ru-RU"/>
+        </w:rPr>
+        <w:t xml:space="preserve"> за ## секунд!»</w:t>
+      </w:r>
+      <w:r>
+        <w:rPr>
+          <w:rFonts w:ascii="Segoe UI" w:eastAsia="Times New Roman" w:hAnsi="Segoe UI" w:cs="Segoe UI"/>
+          <w:color w:val="1F2328"/>
+          <w:sz w:val="24"/>
+          <w:szCs w:val="24"/>
+          <w:lang w:eastAsia="ru-RU"/>
+        </w:rPr>
+        <w:t> </w:t>
+      </w:r>
+      <w:r>
+        <w:rPr>
+          <w:rFonts w:ascii="Segoe UI" w:eastAsia="Times New Roman" w:hAnsi="Segoe UI" w:cs="Segoe UI"/>
+          <w:color w:val="00B050"/>
+          <w:sz w:val="24"/>
+          <w:szCs w:val="24"/>
+          <w:lang w:eastAsia="ru-RU"/>
+        </w:rPr>
+        <w:t>отображается после победы.</w:t>
       </w:r>
     </w:p>
     <w:p>
@@ -766,19 +786,7 @@
           <w:szCs w:val="24"/>
           <w:lang w:eastAsia="ru-RU"/>
         </w:rPr>
-        <w:t xml:space="preserve">игра должна включать звуковые эффекты для таких событий, как пометка ячейки как черная, пометка ячейки как X, пометка ячейки </w:t>
-      </w:r>
-      <w:bookmarkStart w:id="0" w:name="_GoBack"/>
-      <w:bookmarkEnd w:id="0"/>
-      <w:r>
-        <w:rPr>
-          <w:rFonts w:ascii="Segoe UI" w:eastAsia="Times New Roman" w:hAnsi="Segoe UI" w:cs="Segoe UI"/>
-          <w:color w:val="1F2328"/>
-          <w:sz w:val="24"/>
-          <w:szCs w:val="24"/>
-          <w:lang w:eastAsia="ru-RU"/>
-        </w:rPr>
-        <w:t>как пустая и победа в игре.</w:t>
+        <w:t>игра должна включать звуковые эффекты для таких событий, как пометка ячейки как черная, пометка ячейки как X, пометка ячейки как пустая и победа в игре.</w:t>
       </w:r>
     </w:p>
     <w:p>
@@ -791,16 +799,17 @@
         <w:spacing w:before="60" w:after="100" w:afterAutospacing="1" w:line="240" w:lineRule="auto"/>
         <w:rPr>
           <w:rFonts w:ascii="Segoe UI" w:eastAsia="Times New Roman" w:hAnsi="Segoe UI" w:cs="Segoe UI"/>
-          <w:color w:val="1F2328"/>
-          <w:sz w:val="24"/>
-          <w:szCs w:val="24"/>
-          <w:lang w:eastAsia="ru-RU"/>
-        </w:rPr>
-      </w:pPr>
-      <w:r>
-        <w:rPr>
-          <w:rFonts w:ascii="Segoe UI" w:eastAsia="Times New Roman" w:hAnsi="Segoe UI" w:cs="Segoe UI"/>
-          <w:color w:val="1F2328"/>
+          <w:color w:val="7030A0"/>
+          <w:sz w:val="24"/>
+          <w:szCs w:val="24"/>
+          <w:lang w:eastAsia="ru-RU"/>
+        </w:rPr>
+      </w:pPr>
+      <w:bookmarkStart w:id="0" w:name="_GoBack"/>
+      <w:r>
+        <w:rPr>
+          <w:rFonts w:ascii="Segoe UI" w:eastAsia="Times New Roman" w:hAnsi="Segoe UI" w:cs="Segoe UI"/>
+          <w:color w:val="7030A0"/>
           <w:sz w:val="24"/>
           <w:szCs w:val="24"/>
           <w:lang w:eastAsia="ru-RU"/>
@@ -812,7 +821,7 @@
       <w:r>
         <w:rPr>
           <w:rFonts w:ascii="Segoe UI" w:eastAsia="Times New Roman" w:hAnsi="Segoe UI" w:cs="Segoe UI"/>
-          <w:color w:val="1F2328"/>
+          <w:color w:val="7030A0"/>
           <w:sz w:val="24"/>
           <w:szCs w:val="24"/>
           <w:lang w:eastAsia="ru-RU"/>
@@ -823,7 +832,7 @@
       <w:r>
         <w:rPr>
           <w:rFonts w:ascii="Segoe UI" w:eastAsia="Times New Roman" w:hAnsi="Segoe UI" w:cs="Segoe UI"/>
-          <w:color w:val="1F2328"/>
+          <w:color w:val="7030A0"/>
           <w:sz w:val="24"/>
           <w:szCs w:val="24"/>
           <w:lang w:eastAsia="ru-RU"/>
@@ -831,6 +840,7 @@
         <w:t>) при нажатии кнопки «Сохранить игру», так что, когда игрок нажимает кнопку «Продолжить последнюю игру», он может продолжить игру с того места, где он остановился.</w:t>
       </w:r>
     </w:p>
+    <w:bookmarkEnd w:id="0"/>
     <w:p>
       <w:pPr>
         <w:shd w:val="clear" w:color="auto" w:fill="FFFFFF"/>
@@ -1133,7 +1143,7 @@
             <v:path o:extrusionok="f" gradientshapeok="t" o:connecttype="rect"/>
             <o:lock v:ext="edit" aspectratio="t"/>
           </v:shapetype>
-          <v:shape id="_x0000_i1058" type="#_x0000_t75" style="width:16.55pt;height:14.65pt" o:ole="">
+          <v:shape id="_x0000_i1058" type="#_x0000_t75" style="width:16.6pt;height:14.4pt" o:ole="">
             <v:imagedata r:id="rId5" o:title=""/>
           </v:shape>
           <w:control r:id="rId6" w:name="DefaultOcxName" w:shapeid="_x0000_i1058"/>
@@ -1191,7 +1201,7 @@
           <w:color w:val="1F2328"/>
         </w:rPr>
         <w:object w:dxaOrig="225" w:dyaOrig="225">
-          <v:shape id="_x0000_i1061" type="#_x0000_t75" style="width:16.55pt;height:14.65pt" o:ole="">
+          <v:shape id="_x0000_i1061" type="#_x0000_t75" style="width:16.6pt;height:14.4pt" o:ole="">
             <v:imagedata r:id="rId5" o:title=""/>
           </v:shape>
           <w:control r:id="rId7" w:name="DefaultOcxName1" w:shapeid="_x0000_i1061"/>
@@ -1258,7 +1268,7 @@
           <w:color w:val="1F2328"/>
         </w:rPr>
         <w:object w:dxaOrig="225" w:dyaOrig="225">
-          <v:shape id="_x0000_i1064" type="#_x0000_t75" style="width:16.55pt;height:14.65pt" o:ole="">
+          <v:shape id="_x0000_i1064" type="#_x0000_t75" style="width:16.6pt;height:14.4pt" o:ole="">
             <v:imagedata r:id="rId5" o:title=""/>
           </v:shape>
           <w:control r:id="rId8" w:name="DefaultOcxName2" w:shapeid="_x0000_i1064"/>
@@ -1316,7 +1326,7 @@
           <w:color w:val="1F2328"/>
         </w:rPr>
         <w:object w:dxaOrig="225" w:dyaOrig="225">
-          <v:shape id="_x0000_i1067" type="#_x0000_t75" style="width:16.55pt;height:14.65pt" o:ole="">
+          <v:shape id="_x0000_i1067" type="#_x0000_t75" style="width:16.6pt;height:14.4pt" o:ole="">
             <v:imagedata r:id="rId5" o:title=""/>
           </v:shape>
           <w:control r:id="rId9" w:name="DefaultOcxName3" w:shapeid="_x0000_i1067"/>
@@ -1374,7 +1384,7 @@
           <w:color w:val="1F2328"/>
         </w:rPr>
         <w:object w:dxaOrig="225" w:dyaOrig="225">
-          <v:shape id="_x0000_i1070" type="#_x0000_t75" style="width:16.55pt;height:14.65pt" o:ole="">
+          <v:shape id="_x0000_i1070" type="#_x0000_t75" style="width:16.6pt;height:14.4pt" o:ole="">
             <v:imagedata r:id="rId5" o:title=""/>
           </v:shape>
           <w:control r:id="rId10" w:name="DefaultOcxName4" w:shapeid="_x0000_i1070"/>
@@ -1471,7 +1481,7 @@
           <w:color w:val="1F2328"/>
         </w:rPr>
         <w:object w:dxaOrig="225" w:dyaOrig="225">
-          <v:shape id="_x0000_i1073" type="#_x0000_t75" style="width:16.55pt;height:14.65pt" o:ole="">
+          <v:shape id="_x0000_i1073" type="#_x0000_t75" style="width:16.6pt;height:14.4pt" o:ole="">
             <v:imagedata r:id="rId5" o:title=""/>
           </v:shape>
           <w:control r:id="rId11" w:name="DefaultOcxName5" w:shapeid="_x0000_i1073"/>
@@ -1529,7 +1539,7 @@
           <w:color w:val="1F2328"/>
         </w:rPr>
         <w:object w:dxaOrig="225" w:dyaOrig="225">
-          <v:shape id="_x0000_i1076" type="#_x0000_t75" style="width:16.55pt;height:14.65pt" o:ole="">
+          <v:shape id="_x0000_i1076" type="#_x0000_t75" style="width:16.6pt;height:14.4pt" o:ole="">
             <v:imagedata r:id="rId5" o:title=""/>
           </v:shape>
           <w:control r:id="rId12" w:name="DefaultOcxName6" w:shapeid="_x0000_i1076"/>
@@ -1587,7 +1597,7 @@
           <w:color w:val="1F2328"/>
         </w:rPr>
         <w:object w:dxaOrig="225" w:dyaOrig="225">
-          <v:shape id="_x0000_i1079" type="#_x0000_t75" style="width:16.55pt;height:14.65pt" o:ole="">
+          <v:shape id="_x0000_i1079" type="#_x0000_t75" style="width:16.6pt;height:14.4pt" o:ole="">
             <v:imagedata r:id="rId5" o:title=""/>
           </v:shape>
           <w:control r:id="rId13" w:name="DefaultOcxName7" w:shapeid="_x0000_i1079"/>
@@ -1646,7 +1656,7 @@
         </w:rPr>
         <w:lastRenderedPageBreak/>
         <w:object w:dxaOrig="225" w:dyaOrig="225">
-          <v:shape id="_x0000_i1082" type="#_x0000_t75" style="width:16.55pt;height:14.65pt" o:ole="">
+          <v:shape id="_x0000_i1082" type="#_x0000_t75" style="width:16.6pt;height:14.4pt" o:ole="">
             <v:imagedata r:id="rId5" o:title=""/>
           </v:shape>
           <w:control r:id="rId14" w:name="DefaultOcxName8" w:shapeid="_x0000_i1082"/>
@@ -1704,7 +1714,7 @@
           <w:color w:val="1F2328"/>
         </w:rPr>
         <w:object w:dxaOrig="225" w:dyaOrig="225">
-          <v:shape id="_x0000_i1085" type="#_x0000_t75" style="width:16.55pt;height:14.65pt" o:ole="">
+          <v:shape id="_x0000_i1085" type="#_x0000_t75" style="width:16.6pt;height:14.4pt" o:ole="">
             <v:imagedata r:id="rId5" o:title=""/>
           </v:shape>
           <w:control r:id="rId15" w:name="DefaultOcxName9" w:shapeid="_x0000_i1085"/>
@@ -1777,7 +1787,7 @@
           <w:color w:val="1F2328"/>
         </w:rPr>
         <w:object w:dxaOrig="225" w:dyaOrig="225">
-          <v:shape id="_x0000_i1088" type="#_x0000_t75" style="width:16.55pt;height:14.65pt" o:ole="">
+          <v:shape id="_x0000_i1088" type="#_x0000_t75" style="width:16.6pt;height:14.4pt" o:ole="">
             <v:imagedata r:id="rId5" o:title=""/>
           </v:shape>
           <w:control r:id="rId16" w:name="DefaultOcxName10" w:shapeid="_x0000_i1088"/>
@@ -1859,7 +1869,7 @@
           <w:color w:val="1F2328"/>
         </w:rPr>
         <w:object w:dxaOrig="225" w:dyaOrig="225">
-          <v:shape id="_x0000_i1091" type="#_x0000_t75" style="width:16.55pt;height:14.65pt" o:ole="">
+          <v:shape id="_x0000_i1091" type="#_x0000_t75" style="width:16.6pt;height:14.4pt" o:ole="">
             <v:imagedata r:id="rId5" o:title=""/>
           </v:shape>
           <w:control r:id="rId17" w:name="DefaultOcxName11" w:shapeid="_x0000_i1091"/>
@@ -1917,7 +1927,7 @@
           <w:color w:val="1F2328"/>
         </w:rPr>
         <w:object w:dxaOrig="225" w:dyaOrig="225">
-          <v:shape id="_x0000_i1094" type="#_x0000_t75" style="width:16.55pt;height:14.65pt" o:ole="">
+          <v:shape id="_x0000_i1094" type="#_x0000_t75" style="width:16.6pt;height:14.4pt" o:ole="">
             <v:imagedata r:id="rId5" o:title=""/>
           </v:shape>
           <w:control r:id="rId18" w:name="DefaultOcxName12" w:shapeid="_x0000_i1094"/>
@@ -1975,7 +1985,7 @@
           <w:color w:val="1F2328"/>
         </w:rPr>
         <w:object w:dxaOrig="225" w:dyaOrig="225">
-          <v:shape id="_x0000_i1097" type="#_x0000_t75" style="width:16.55pt;height:14.65pt" o:ole="">
+          <v:shape id="_x0000_i1097" type="#_x0000_t75" style="width:16.6pt;height:14.4pt" o:ole="">
             <v:imagedata r:id="rId5" o:title=""/>
           </v:shape>
           <w:control r:id="rId19" w:name="DefaultOcxName13" w:shapeid="_x0000_i1097"/>
@@ -2033,7 +2043,7 @@
           <w:color w:val="1F2328"/>
         </w:rPr>
         <w:object w:dxaOrig="225" w:dyaOrig="225">
-          <v:shape id="_x0000_i1100" type="#_x0000_t75" style="width:16.55pt;height:14.65pt" o:ole="">
+          <v:shape id="_x0000_i1100" type="#_x0000_t75" style="width:16.6pt;height:14.4pt" o:ole="">
             <v:imagedata r:id="rId5" o:title=""/>
           </v:shape>
           <w:control r:id="rId20" w:name="DefaultOcxName14" w:shapeid="_x0000_i1100"/>
@@ -2091,7 +2101,7 @@
           <w:color w:val="1F2328"/>
         </w:rPr>
         <w:object w:dxaOrig="225" w:dyaOrig="225">
-          <v:shape id="_x0000_i1103" type="#_x0000_t75" style="width:16.55pt;height:14.65pt" o:ole="">
+          <v:shape id="_x0000_i1103" type="#_x0000_t75" style="width:16.6pt;height:14.4pt" o:ole="">
             <v:imagedata r:id="rId5" o:title=""/>
           </v:shape>
           <w:control r:id="rId21" w:name="DefaultOcxName15" w:shapeid="_x0000_i1103"/>
@@ -2142,7 +2152,7 @@
 </file>
 
 <file path=word/numbering.xml><?xml version="1.0" encoding="utf-8"?>
-<w:numbering xmlns:wpc="http://schemas.microsoft.com/office/word/2010/wordprocessingCanvas" xmlns:cx="http://schemas.microsoft.com/office/drawing/2014/chartex" xmlns:cx1="http://schemas.microsoft.com/office/drawing/2015/9/8/chartex" xmlns:cx2="http://schemas.microsoft.com/office/drawing/2015/10/21/chartex" xmlns:cx3="http://schemas.microsoft.com/office/drawing/2016/5/9/chartex" xmlns:cx4="http://schemas.microsoft.com/office/drawing/2016/5/10/chartex" xmlns:cx5="http://schemas.microsoft.com/office/drawing/2016/5/11/chartex" xmlns:cx6="http://schemas.microsoft.com/office/drawing/2016/5/12/chartex" xmlns:cx7="http://schemas.microsoft.com/office/drawing/2016/5/13/chartex" xmlns:cx8="http://schemas.microsoft.com/office/drawing/2016/5/14/chartex" xmlns:mc="http://schemas.openxmlformats.org/markup-compatibility/2006" xmlns:aink="http://schemas.microsoft.com/office/drawing/2016/ink" xmlns:am3d="http://schemas.microsoft.com/office/drawing/2017/model3d" xmlns:o="urn:schemas-microsoft-com:office:office" xmlns:r="http://schemas.openxmlformats.org/officeDocument/2006/relationships" xmlns:m="http://schemas.openxmlformats.org/officeDocument/2006/math" xmlns:v="urn:schemas-microsoft-com:vml" xmlns:wp14="http://schemas.microsoft.com/office/word/2010/wordprocessingDrawing" xmlns:wp="http://schemas.openxmlformats.org/drawingml/2006/wordprocessingDrawing" xmlns:w10="urn:schemas-microsoft-com:office:word" xmlns:w="http://schemas.openxmlformats.org/wordprocessingml/2006/main" xmlns:w14="http://schemas.microsoft.com/office/word/2010/wordml" xmlns:w15="http://schemas.microsoft.com/office/word/2012/wordml" xmlns:w16cid="http://schemas.microsoft.com/office/word/2016/wordml/cid" xmlns:w16se="http://schemas.microsoft.com/office/word/2015/wordml/symex" xmlns:wpg="http://schemas.microsoft.com/office/word/2010/wordprocessingGroup" xmlns:wpi="http://schemas.microsoft.com/office/word/2010/wordprocessingInk" xmlns:wne="http://schemas.microsoft.com/office/word/2006/wordml" xmlns:wps="http://schemas.microsoft.com/office/word/2010/wordprocessingShape" mc:Ignorable="w14 w15 w16se w16cid wp14">
+<w:numbering xmlns:wpc="http://schemas.microsoft.com/office/word/2010/wordprocessingCanvas" xmlns:cx="http://schemas.microsoft.com/office/drawing/2014/chartex" xmlns:mc="http://schemas.openxmlformats.org/markup-compatibility/2006" xmlns:o="urn:schemas-microsoft-com:office:office" xmlns:r="http://schemas.openxmlformats.org/officeDocument/2006/relationships" xmlns:m="http://schemas.openxmlformats.org/officeDocument/2006/math" xmlns:v="urn:schemas-microsoft-com:vml" xmlns:wp14="http://schemas.microsoft.com/office/word/2010/wordprocessingDrawing" xmlns:wp="http://schemas.openxmlformats.org/drawingml/2006/wordprocessingDrawing" xmlns:w10="urn:schemas-microsoft-com:office:word" xmlns:w="http://schemas.openxmlformats.org/wordprocessingml/2006/main" xmlns:w14="http://schemas.microsoft.com/office/word/2010/wordml" xmlns:w15="http://schemas.microsoft.com/office/word/2012/wordml" xmlns:w16se="http://schemas.microsoft.com/office/word/2015/wordml/symex" xmlns:wpg="http://schemas.microsoft.com/office/word/2010/wordprocessingGroup" xmlns:wpi="http://schemas.microsoft.com/office/word/2010/wordprocessingInk" xmlns:wne="http://schemas.microsoft.com/office/word/2006/wordml" xmlns:wps="http://schemas.microsoft.com/office/word/2010/wordprocessingShape" mc:Ignorable="w14 w15 w16se wp14">
   <w:abstractNum w:abstractNumId="0" w15:restartNumberingAfterBreak="0">
     <w:nsid w:val="09D8511C"/>
     <w:multiLevelType w:val="multilevel"/>
@@ -3059,7 +3069,7 @@
 </file>
 
 <file path=word/styles.xml><?xml version="1.0" encoding="utf-8"?>
-<w:styles xmlns:mc="http://schemas.openxmlformats.org/markup-compatibility/2006" xmlns:r="http://schemas.openxmlformats.org/officeDocument/2006/relationships" xmlns:w="http://schemas.openxmlformats.org/wordprocessingml/2006/main" xmlns:w14="http://schemas.microsoft.com/office/word/2010/wordml" xmlns:w15="http://schemas.microsoft.com/office/word/2012/wordml" xmlns:w16cid="http://schemas.microsoft.com/office/word/2016/wordml/cid" xmlns:w16se="http://schemas.microsoft.com/office/word/2015/wordml/symex" mc:Ignorable="w14 w15 w16se w16cid">
+<w:styles xmlns:mc="http://schemas.openxmlformats.org/markup-compatibility/2006" xmlns:r="http://schemas.openxmlformats.org/officeDocument/2006/relationships" xmlns:w="http://schemas.openxmlformats.org/wordprocessingml/2006/main" xmlns:w14="http://schemas.microsoft.com/office/word/2010/wordml" xmlns:w15="http://schemas.microsoft.com/office/word/2012/wordml" xmlns:w16se="http://schemas.microsoft.com/office/word/2015/wordml/symex" mc:Ignorable="w14 w15 w16se">
   <w:docDefaults>
     <w:rPrDefault>
       <w:rPr>
@@ -3075,7 +3085,7 @@
       </w:pPr>
     </w:pPrDefault>
   </w:docDefaults>
-  <w:latentStyles w:defLockedState="0" w:defUIPriority="99" w:defSemiHidden="0" w:defUnhideWhenUsed="0" w:defQFormat="0" w:count="375">
+  <w:latentStyles w:defLockedState="0" w:defUIPriority="99" w:defSemiHidden="0" w:defUnhideWhenUsed="0" w:defQFormat="0" w:count="371">
     <w:lsdException w:name="Normal" w:uiPriority="0" w:qFormat="1"/>
     <w:lsdException w:name="heading 1" w:uiPriority="9" w:qFormat="1"/>
     <w:lsdException w:name="heading 2" w:semiHidden="1" w:uiPriority="9" w:unhideWhenUsed="1" w:qFormat="1"/>
@@ -3447,10 +3457,6 @@
     <w:lsdException w:name="List Table 5 Dark Accent 6" w:uiPriority="50"/>
     <w:lsdException w:name="List Table 6 Colorful Accent 6" w:uiPriority="51"/>
     <w:lsdException w:name="List Table 7 Colorful Accent 6" w:uiPriority="52"/>
-    <w:lsdException w:name="Mention" w:semiHidden="1" w:unhideWhenUsed="1"/>
-    <w:lsdException w:name="Smart Hyperlink" w:semiHidden="1" w:unhideWhenUsed="1"/>
-    <w:lsdException w:name="Hashtag" w:semiHidden="1" w:unhideWhenUsed="1"/>
-    <w:lsdException w:name="Unresolved Mention" w:semiHidden="1" w:unhideWhenUsed="1"/>
   </w:latentStyles>
   <w:style w:type="paragraph" w:default="1" w:styleId="a">
     <w:name w:val="Normal"/>

</xml_diff>

<commit_message>
feat: add all dark mode and random game and start solution function
</commit_message>
<xml_diff>
--- a/nonograms/assets/Task.docx
+++ b/nonograms/assets/Task.docx
@@ -799,17 +799,16 @@
         <w:spacing w:before="60" w:after="100" w:afterAutospacing="1" w:line="240" w:lineRule="auto"/>
         <w:rPr>
           <w:rFonts w:ascii="Segoe UI" w:eastAsia="Times New Roman" w:hAnsi="Segoe UI" w:cs="Segoe UI"/>
-          <w:color w:val="7030A0"/>
-          <w:sz w:val="24"/>
-          <w:szCs w:val="24"/>
-          <w:lang w:eastAsia="ru-RU"/>
-        </w:rPr>
-      </w:pPr>
-      <w:bookmarkStart w:id="0" w:name="_GoBack"/>
-      <w:r>
-        <w:rPr>
-          <w:rFonts w:ascii="Segoe UI" w:eastAsia="Times New Roman" w:hAnsi="Segoe UI" w:cs="Segoe UI"/>
-          <w:color w:val="7030A0"/>
+          <w:color w:val="00B050"/>
+          <w:sz w:val="24"/>
+          <w:szCs w:val="24"/>
+          <w:lang w:eastAsia="ru-RU"/>
+        </w:rPr>
+      </w:pPr>
+      <w:r>
+        <w:rPr>
+          <w:rFonts w:ascii="Segoe UI" w:eastAsia="Times New Roman" w:hAnsi="Segoe UI" w:cs="Segoe UI"/>
+          <w:color w:val="00B050"/>
           <w:sz w:val="24"/>
           <w:szCs w:val="24"/>
           <w:lang w:eastAsia="ru-RU"/>
@@ -821,7 +820,7 @@
       <w:r>
         <w:rPr>
           <w:rFonts w:ascii="Segoe UI" w:eastAsia="Times New Roman" w:hAnsi="Segoe UI" w:cs="Segoe UI"/>
-          <w:color w:val="7030A0"/>
+          <w:color w:val="00B050"/>
           <w:sz w:val="24"/>
           <w:szCs w:val="24"/>
           <w:lang w:eastAsia="ru-RU"/>
@@ -832,7 +831,7 @@
       <w:r>
         <w:rPr>
           <w:rFonts w:ascii="Segoe UI" w:eastAsia="Times New Roman" w:hAnsi="Segoe UI" w:cs="Segoe UI"/>
-          <w:color w:val="7030A0"/>
+          <w:color w:val="00B050"/>
           <w:sz w:val="24"/>
           <w:szCs w:val="24"/>
           <w:lang w:eastAsia="ru-RU"/>
@@ -840,7 +839,6 @@
         <w:t>) при нажатии кнопки «Сохранить игру», так что, когда игрок нажимает кнопку «Продолжить последнюю игру», он может продолжить игру с того места, где он остановился.</w:t>
       </w:r>
     </w:p>
-    <w:bookmarkEnd w:id="0"/>
     <w:p>
       <w:pPr>
         <w:shd w:val="clear" w:color="auto" w:fill="FFFFFF"/>
@@ -874,16 +872,16 @@
         <w:spacing w:before="100" w:beforeAutospacing="1" w:after="100" w:afterAutospacing="1" w:line="240" w:lineRule="auto"/>
         <w:rPr>
           <w:rFonts w:ascii="Segoe UI" w:eastAsia="Times New Roman" w:hAnsi="Segoe UI" w:cs="Segoe UI"/>
-          <w:color w:val="1F2328"/>
-          <w:sz w:val="24"/>
-          <w:szCs w:val="24"/>
-          <w:lang w:eastAsia="ru-RU"/>
-        </w:rPr>
-      </w:pPr>
-      <w:r>
-        <w:rPr>
-          <w:rFonts w:ascii="Segoe UI" w:eastAsia="Times New Roman" w:hAnsi="Segoe UI" w:cs="Segoe UI"/>
-          <w:color w:val="1F2328"/>
+          <w:color w:val="00B050"/>
+          <w:sz w:val="24"/>
+          <w:szCs w:val="24"/>
+          <w:lang w:eastAsia="ru-RU"/>
+        </w:rPr>
+      </w:pPr>
+      <w:r>
+        <w:rPr>
+          <w:rFonts w:ascii="Segoe UI" w:eastAsia="Times New Roman" w:hAnsi="Segoe UI" w:cs="Segoe UI"/>
+          <w:color w:val="00B050"/>
           <w:sz w:val="24"/>
           <w:szCs w:val="24"/>
           <w:lang w:eastAsia="ru-RU"/>
@@ -999,16 +997,16 @@
         <w:spacing w:before="60" w:after="100" w:afterAutospacing="1" w:line="240" w:lineRule="auto"/>
         <w:rPr>
           <w:rFonts w:ascii="Segoe UI" w:eastAsia="Times New Roman" w:hAnsi="Segoe UI" w:cs="Segoe UI"/>
-          <w:color w:val="1F2328"/>
-          <w:sz w:val="24"/>
-          <w:szCs w:val="24"/>
-          <w:lang w:eastAsia="ru-RU"/>
-        </w:rPr>
-      </w:pPr>
-      <w:r>
-        <w:rPr>
-          <w:rFonts w:ascii="Segoe UI" w:eastAsia="Times New Roman" w:hAnsi="Segoe UI" w:cs="Segoe UI"/>
-          <w:color w:val="1F2328"/>
+          <w:color w:val="00B050"/>
+          <w:sz w:val="24"/>
+          <w:szCs w:val="24"/>
+          <w:lang w:eastAsia="ru-RU"/>
+        </w:rPr>
+      </w:pPr>
+      <w:r>
+        <w:rPr>
+          <w:rFonts w:ascii="Segoe UI" w:eastAsia="Times New Roman" w:hAnsi="Segoe UI" w:cs="Segoe UI"/>
+          <w:color w:val="00B050"/>
           <w:sz w:val="24"/>
           <w:szCs w:val="24"/>
           <w:lang w:eastAsia="ru-RU"/>
@@ -1040,8 +1038,20 @@
           <w:szCs w:val="24"/>
           <w:lang w:eastAsia="ru-RU"/>
         </w:rPr>
-        <w:t>реализовать кнопку «Решение» рядом с полем. Когда игрок нажимает кнопку - поле заполняется ячейками с правильным решением. Использование кнопки не означает выигрыша и не будет занесено в таблицу выигрышей.</w:t>
-      </w:r>
+        <w:t>реализовать кнопку «Решение» рядом с полем. </w:t>
+      </w:r>
+      <w:bookmarkStart w:id="0" w:name="_GoBack"/>
+      <w:r>
+        <w:rPr>
+          <w:rFonts w:ascii="Segoe UI" w:eastAsia="Times New Roman" w:hAnsi="Segoe UI" w:cs="Segoe UI"/>
+          <w:color w:val="1F2328"/>
+          <w:sz w:val="24"/>
+          <w:szCs w:val="24"/>
+          <w:lang w:eastAsia="ru-RU"/>
+        </w:rPr>
+        <w:t>Когда игрок нажимает кнопку - поле заполняется ячейками с правильным решением. Использование кнопки не означает выигрыша и не будет занесено в таблицу выигрышей.</w:t>
+      </w:r>
+      <w:bookmarkEnd w:id="0"/>
     </w:p>
     <w:p/>
     <w:p>

</xml_diff>

<commit_message>
feat: add 5 template 10x10 and check function solution and open template
</commit_message>
<xml_diff>
--- a/nonograms/assets/Task.docx
+++ b/nonograms/assets/Task.docx
@@ -899,23 +899,45 @@
         <w:spacing w:before="60" w:after="100" w:afterAutospacing="1" w:line="240" w:lineRule="auto"/>
         <w:rPr>
           <w:rFonts w:ascii="Segoe UI" w:eastAsia="Times New Roman" w:hAnsi="Segoe UI" w:cs="Segoe UI"/>
-          <w:color w:val="1F2328"/>
-          <w:sz w:val="24"/>
-          <w:szCs w:val="24"/>
-          <w:lang w:eastAsia="ru-RU"/>
-        </w:rPr>
-      </w:pPr>
-      <w:r>
-        <w:rPr>
-          <w:rFonts w:ascii="Segoe UI" w:eastAsia="Times New Roman" w:hAnsi="Segoe UI" w:cs="Segoe UI"/>
-          <w:color w:val="1F2328"/>
-          <w:sz w:val="24"/>
-          <w:szCs w:val="24"/>
-          <w:lang w:eastAsia="ru-RU"/>
-        </w:rPr>
-        <w:t>реализовать в игре три уровня сложности: легкий (5х5), средний (10х10) и сложный (15х15). Каждый уровень должен отличаться размером игрового поля и сложностью основного шаблона (картинок).</w:t>
-      </w:r>
-    </w:p>
+          <w:color w:val="00B050"/>
+          <w:sz w:val="24"/>
+          <w:szCs w:val="24"/>
+          <w:lang w:eastAsia="ru-RU"/>
+        </w:rPr>
+      </w:pPr>
+      <w:r>
+        <w:rPr>
+          <w:rFonts w:ascii="Segoe UI" w:eastAsia="Times New Roman" w:hAnsi="Segoe UI" w:cs="Segoe UI"/>
+          <w:color w:val="00B050"/>
+          <w:sz w:val="24"/>
+          <w:szCs w:val="24"/>
+          <w:lang w:eastAsia="ru-RU"/>
+        </w:rPr>
+        <w:t xml:space="preserve">реализовать в игре три уровня сложности: легкий (5х5), средний (10х10) </w:t>
+      </w:r>
+      <w:r>
+        <w:rPr>
+          <w:rFonts w:ascii="Segoe UI" w:eastAsia="Times New Roman" w:hAnsi="Segoe UI" w:cs="Segoe UI"/>
+          <w:color w:val="1F2328"/>
+          <w:sz w:val="24"/>
+          <w:szCs w:val="24"/>
+          <w:lang w:eastAsia="ru-RU"/>
+        </w:rPr>
+        <w:t>и сложный (15х15). </w:t>
+      </w:r>
+      <w:bookmarkStart w:id="0" w:name="_GoBack"/>
+      <w:r>
+        <w:rPr>
+          <w:rFonts w:ascii="Segoe UI" w:eastAsia="Times New Roman" w:hAnsi="Segoe UI" w:cs="Segoe UI"/>
+          <w:color w:val="00B050"/>
+          <w:sz w:val="24"/>
+          <w:szCs w:val="24"/>
+          <w:lang w:eastAsia="ru-RU"/>
+        </w:rPr>
+        <w:t>Каждый уровень должен отличаться размером игрового поля и сложностью основного шаблона (картинок).</w:t>
+      </w:r>
+    </w:p>
+    <w:bookmarkEnd w:id="0"/>
     <w:p>
       <w:pPr>
         <w:numPr>
@@ -1024,34 +1046,22 @@
         <w:spacing w:before="60" w:after="100" w:afterAutospacing="1" w:line="240" w:lineRule="auto"/>
         <w:rPr>
           <w:rFonts w:ascii="Segoe UI" w:eastAsia="Times New Roman" w:hAnsi="Segoe UI" w:cs="Segoe UI"/>
-          <w:color w:val="1F2328"/>
-          <w:sz w:val="24"/>
-          <w:szCs w:val="24"/>
-          <w:lang w:eastAsia="ru-RU"/>
-        </w:rPr>
-      </w:pPr>
-      <w:r>
-        <w:rPr>
-          <w:rFonts w:ascii="Segoe UI" w:eastAsia="Times New Roman" w:hAnsi="Segoe UI" w:cs="Segoe UI"/>
-          <w:color w:val="1F2328"/>
-          <w:sz w:val="24"/>
-          <w:szCs w:val="24"/>
-          <w:lang w:eastAsia="ru-RU"/>
-        </w:rPr>
-        <w:t>реализовать кнопку «Решение» рядом с полем. </w:t>
-      </w:r>
-      <w:bookmarkStart w:id="0" w:name="_GoBack"/>
-      <w:r>
-        <w:rPr>
-          <w:rFonts w:ascii="Segoe UI" w:eastAsia="Times New Roman" w:hAnsi="Segoe UI" w:cs="Segoe UI"/>
-          <w:color w:val="1F2328"/>
-          <w:sz w:val="24"/>
-          <w:szCs w:val="24"/>
-          <w:lang w:eastAsia="ru-RU"/>
-        </w:rPr>
-        <w:t>Когда игрок нажимает кнопку - поле заполняется ячейками с правильным решением. Использование кнопки не означает выигрыша и не будет занесено в таблицу выигрышей.</w:t>
-      </w:r>
-      <w:bookmarkEnd w:id="0"/>
+          <w:color w:val="00B050"/>
+          <w:sz w:val="24"/>
+          <w:szCs w:val="24"/>
+          <w:lang w:eastAsia="ru-RU"/>
+        </w:rPr>
+      </w:pPr>
+      <w:r>
+        <w:rPr>
+          <w:rFonts w:ascii="Segoe UI" w:eastAsia="Times New Roman" w:hAnsi="Segoe UI" w:cs="Segoe UI"/>
+          <w:color w:val="00B050"/>
+          <w:sz w:val="24"/>
+          <w:szCs w:val="24"/>
+          <w:lang w:eastAsia="ru-RU"/>
+        </w:rPr>
+        <w:t>реализовать кнопку «Решение» рядом с полем. Когда игрок нажимает кнопку - поле заполняется ячейками с правильным решением. Использование кнопки не означает выигрыша и не будет занесено в таблицу выигрышей.</w:t>
+      </w:r>
     </w:p>
     <w:p/>
     <w:p>

</xml_diff>

<commit_message>
feat: done all task but just need to check
</commit_message>
<xml_diff>
--- a/nonograms/assets/Task.docx
+++ b/nonograms/assets/Task.docx
@@ -1,6 +1,6 @@
 
 <file path=word/document.xml><?xml version="1.0" encoding="utf-8"?>
-<w:document xmlns:wpc="http://schemas.microsoft.com/office/word/2010/wordprocessingCanvas" xmlns:cx="http://schemas.microsoft.com/office/drawing/2014/chartex" xmlns:mc="http://schemas.openxmlformats.org/markup-compatibility/2006" xmlns:o="urn:schemas-microsoft-com:office:office" xmlns:r="http://schemas.openxmlformats.org/officeDocument/2006/relationships" xmlns:m="http://schemas.openxmlformats.org/officeDocument/2006/math" xmlns:v="urn:schemas-microsoft-com:vml" xmlns:wp14="http://schemas.microsoft.com/office/word/2010/wordprocessingDrawing" xmlns:wp="http://schemas.openxmlformats.org/drawingml/2006/wordprocessingDrawing" xmlns:w10="urn:schemas-microsoft-com:office:word" xmlns:w="http://schemas.openxmlformats.org/wordprocessingml/2006/main" xmlns:w14="http://schemas.microsoft.com/office/word/2010/wordml" xmlns:w15="http://schemas.microsoft.com/office/word/2012/wordml" xmlns:w16se="http://schemas.microsoft.com/office/word/2015/wordml/symex" xmlns:wpg="http://schemas.microsoft.com/office/word/2010/wordprocessingGroup" xmlns:wpi="http://schemas.microsoft.com/office/word/2010/wordprocessingInk" xmlns:wne="http://schemas.microsoft.com/office/word/2006/wordml" xmlns:wps="http://schemas.microsoft.com/office/word/2010/wordprocessingShape" mc:Ignorable="w14 w15 w16se wp14">
+<w:document xmlns:wpc="http://schemas.microsoft.com/office/word/2010/wordprocessingCanvas" xmlns:cx="http://schemas.microsoft.com/office/drawing/2014/chartex" xmlns:cx1="http://schemas.microsoft.com/office/drawing/2015/9/8/chartex" xmlns:cx2="http://schemas.microsoft.com/office/drawing/2015/10/21/chartex" xmlns:cx3="http://schemas.microsoft.com/office/drawing/2016/5/9/chartex" xmlns:cx4="http://schemas.microsoft.com/office/drawing/2016/5/10/chartex" xmlns:cx5="http://schemas.microsoft.com/office/drawing/2016/5/11/chartex" xmlns:cx6="http://schemas.microsoft.com/office/drawing/2016/5/12/chartex" xmlns:cx7="http://schemas.microsoft.com/office/drawing/2016/5/13/chartex" xmlns:cx8="http://schemas.microsoft.com/office/drawing/2016/5/14/chartex" xmlns:mc="http://schemas.openxmlformats.org/markup-compatibility/2006" xmlns:aink="http://schemas.microsoft.com/office/drawing/2016/ink" xmlns:am3d="http://schemas.microsoft.com/office/drawing/2017/model3d" xmlns:o="urn:schemas-microsoft-com:office:office" xmlns:r="http://schemas.openxmlformats.org/officeDocument/2006/relationships" xmlns:m="http://schemas.openxmlformats.org/officeDocument/2006/math" xmlns:v="urn:schemas-microsoft-com:vml" xmlns:wp14="http://schemas.microsoft.com/office/word/2010/wordprocessingDrawing" xmlns:wp="http://schemas.openxmlformats.org/drawingml/2006/wordprocessingDrawing" xmlns:w10="urn:schemas-microsoft-com:office:word" xmlns:w="http://schemas.openxmlformats.org/wordprocessingml/2006/main" xmlns:w14="http://schemas.microsoft.com/office/word/2010/wordml" xmlns:w15="http://schemas.microsoft.com/office/word/2012/wordml" xmlns:w16cid="http://schemas.microsoft.com/office/word/2016/wordml/cid" xmlns:w16se="http://schemas.microsoft.com/office/word/2015/wordml/symex" xmlns:wpg="http://schemas.microsoft.com/office/word/2010/wordprocessingGroup" xmlns:wpi="http://schemas.microsoft.com/office/word/2010/wordprocessingInk" xmlns:wne="http://schemas.microsoft.com/office/word/2006/wordml" xmlns:wps="http://schemas.microsoft.com/office/word/2010/wordprocessingShape" mc:Ignorable="w14 w15 w16se w16cid wp14">
   <w:body>
     <w:p>
       <w:pPr>
@@ -238,29 +238,7 @@
           <w:szCs w:val="24"/>
           <w:lang w:eastAsia="ru-RU"/>
         </w:rPr>
-        <w:t xml:space="preserve"> Допустимо изменение внешнего вида для мобильной версии (например, скрыть кнопки в </w:t>
-      </w:r>
-      <w:proofErr w:type="spellStart"/>
-      <w:r>
-        <w:rPr>
-          <w:rFonts w:ascii="Segoe UI" w:eastAsia="Times New Roman" w:hAnsi="Segoe UI" w:cs="Segoe UI"/>
-          <w:color w:val="FF0000"/>
-          <w:sz w:val="24"/>
-          <w:szCs w:val="24"/>
-          <w:lang w:eastAsia="ru-RU"/>
-        </w:rPr>
-        <w:t>бургер</w:t>
-      </w:r>
-      <w:proofErr w:type="spellEnd"/>
-      <w:r>
-        <w:rPr>
-          <w:rFonts w:ascii="Segoe UI" w:eastAsia="Times New Roman" w:hAnsi="Segoe UI" w:cs="Segoe UI"/>
-          <w:color w:val="FF0000"/>
-          <w:sz w:val="24"/>
-          <w:szCs w:val="24"/>
-          <w:lang w:eastAsia="ru-RU"/>
-        </w:rPr>
-        <w:t>-меню)</w:t>
+        <w:t> Допустимо изменение внешнего вида для мобильной версии (например, скрыть кнопки в бургер-меню)</w:t>
       </w:r>
     </w:p>
     <w:p>
@@ -668,7 +646,29 @@
           <w:szCs w:val="24"/>
           <w:lang w:eastAsia="ru-RU"/>
         </w:rPr>
-        <w:t>). После нажатия кнопки уровень игры и шаблон (картинка) не должны меняться - это означает, что будут обнуляться только заполненные ячейки. В противном случае игрок может изменить шаблон игры или уровень игры (например, вы можете реализовать меню с опциями) без перезагрузки страницы.</w:t>
+        <w:t xml:space="preserve">). После нажатия кнопки уровень игры и шаблон (картинка) не должны меняться </w:t>
+      </w:r>
+      <w:proofErr w:type="gramStart"/>
+      <w:r>
+        <w:rPr>
+          <w:rFonts w:ascii="Segoe UI" w:eastAsia="Times New Roman" w:hAnsi="Segoe UI" w:cs="Segoe UI"/>
+          <w:color w:val="00B050"/>
+          <w:sz w:val="24"/>
+          <w:szCs w:val="24"/>
+          <w:lang w:eastAsia="ru-RU"/>
+        </w:rPr>
+        <w:t>- это</w:t>
+      </w:r>
+      <w:proofErr w:type="gramEnd"/>
+      <w:r>
+        <w:rPr>
+          <w:rFonts w:ascii="Segoe UI" w:eastAsia="Times New Roman" w:hAnsi="Segoe UI" w:cs="Segoe UI"/>
+          <w:color w:val="00B050"/>
+          <w:sz w:val="24"/>
+          <w:szCs w:val="24"/>
+          <w:lang w:eastAsia="ru-RU"/>
+        </w:rPr>
+        <w:t xml:space="preserve"> означает, что будут обнуляться только заполненные ячейки. В противном случае игрок может изменить шаблон игры или уровень игры (например, вы можете реализовать меню с опциями) без перезагрузки страницы.</w:t>
       </w:r>
     </w:p>
     <w:p>
@@ -772,16 +772,16 @@
         <w:spacing w:before="60" w:after="100" w:afterAutospacing="1" w:line="240" w:lineRule="auto"/>
         <w:rPr>
           <w:rFonts w:ascii="Segoe UI" w:eastAsia="Times New Roman" w:hAnsi="Segoe UI" w:cs="Segoe UI"/>
-          <w:color w:val="1F2328"/>
-          <w:sz w:val="24"/>
-          <w:szCs w:val="24"/>
-          <w:lang w:eastAsia="ru-RU"/>
-        </w:rPr>
-      </w:pPr>
-      <w:r>
-        <w:rPr>
-          <w:rFonts w:ascii="Segoe UI" w:eastAsia="Times New Roman" w:hAnsi="Segoe UI" w:cs="Segoe UI"/>
-          <w:color w:val="1F2328"/>
+          <w:color w:val="00B050"/>
+          <w:sz w:val="24"/>
+          <w:szCs w:val="24"/>
+          <w:lang w:eastAsia="ru-RU"/>
+        </w:rPr>
+      </w:pPr>
+      <w:r>
+        <w:rPr>
+          <w:rFonts w:ascii="Segoe UI" w:eastAsia="Times New Roman" w:hAnsi="Segoe UI" w:cs="Segoe UI"/>
+          <w:color w:val="00B050"/>
           <w:sz w:val="24"/>
           <w:szCs w:val="24"/>
           <w:lang w:eastAsia="ru-RU"/>
@@ -913,31 +913,11 @@
           <w:szCs w:val="24"/>
           <w:lang w:eastAsia="ru-RU"/>
         </w:rPr>
-        <w:t xml:space="preserve">реализовать в игре три уровня сложности: легкий (5х5), средний (10х10) </w:t>
-      </w:r>
-      <w:r>
-        <w:rPr>
-          <w:rFonts w:ascii="Segoe UI" w:eastAsia="Times New Roman" w:hAnsi="Segoe UI" w:cs="Segoe UI"/>
-          <w:color w:val="1F2328"/>
-          <w:sz w:val="24"/>
-          <w:szCs w:val="24"/>
-          <w:lang w:eastAsia="ru-RU"/>
-        </w:rPr>
-        <w:t>и сложный (15х15). </w:t>
+        <w:t>реализовать в игре три уровня сложности: легкий (5х5), средний (10х10) и сложный (15х15). Каждый уровень должен отличаться размером игрового поля и сложностью основного шаблона (картинок).</w:t>
       </w:r>
       <w:bookmarkStart w:id="0" w:name="_GoBack"/>
-      <w:r>
-        <w:rPr>
-          <w:rFonts w:ascii="Segoe UI" w:eastAsia="Times New Roman" w:hAnsi="Segoe UI" w:cs="Segoe UI"/>
-          <w:color w:val="00B050"/>
-          <w:sz w:val="24"/>
-          <w:szCs w:val="24"/>
-          <w:lang w:eastAsia="ru-RU"/>
-        </w:rPr>
-        <w:t>Каждый уровень должен отличаться размером игрового поля и сложностью основного шаблона (картинок).</w:t>
-      </w:r>
-    </w:p>
-    <w:bookmarkEnd w:id="0"/>
+      <w:bookmarkEnd w:id="0"/>
+    </w:p>
     <w:p>
       <w:pPr>
         <w:numPr>
@@ -1163,7 +1143,7 @@
             <v:path o:extrusionok="f" gradientshapeok="t" o:connecttype="rect"/>
             <o:lock v:ext="edit" aspectratio="t"/>
           </v:shapetype>
-          <v:shape id="_x0000_i1058" type="#_x0000_t75" style="width:16.6pt;height:14.4pt" o:ole="">
+          <v:shape id="_x0000_i1058" type="#_x0000_t75" style="width:16.55pt;height:14.65pt" o:ole="">
             <v:imagedata r:id="rId5" o:title=""/>
           </v:shape>
           <w:control r:id="rId6" w:name="DefaultOcxName" w:shapeid="_x0000_i1058"/>
@@ -1221,7 +1201,7 @@
           <w:color w:val="1F2328"/>
         </w:rPr>
         <w:object w:dxaOrig="225" w:dyaOrig="225">
-          <v:shape id="_x0000_i1061" type="#_x0000_t75" style="width:16.6pt;height:14.4pt" o:ole="">
+          <v:shape id="_x0000_i1061" type="#_x0000_t75" style="width:16.55pt;height:14.65pt" o:ole="">
             <v:imagedata r:id="rId5" o:title=""/>
           </v:shape>
           <w:control r:id="rId7" w:name="DefaultOcxName1" w:shapeid="_x0000_i1061"/>
@@ -1288,7 +1268,7 @@
           <w:color w:val="1F2328"/>
         </w:rPr>
         <w:object w:dxaOrig="225" w:dyaOrig="225">
-          <v:shape id="_x0000_i1064" type="#_x0000_t75" style="width:16.6pt;height:14.4pt" o:ole="">
+          <v:shape id="_x0000_i1064" type="#_x0000_t75" style="width:16.55pt;height:14.65pt" o:ole="">
             <v:imagedata r:id="rId5" o:title=""/>
           </v:shape>
           <w:control r:id="rId8" w:name="DefaultOcxName2" w:shapeid="_x0000_i1064"/>
@@ -1346,7 +1326,7 @@
           <w:color w:val="1F2328"/>
         </w:rPr>
         <w:object w:dxaOrig="225" w:dyaOrig="225">
-          <v:shape id="_x0000_i1067" type="#_x0000_t75" style="width:16.6pt;height:14.4pt" o:ole="">
+          <v:shape id="_x0000_i1067" type="#_x0000_t75" style="width:16.55pt;height:14.65pt" o:ole="">
             <v:imagedata r:id="rId5" o:title=""/>
           </v:shape>
           <w:control r:id="rId9" w:name="DefaultOcxName3" w:shapeid="_x0000_i1067"/>
@@ -1404,7 +1384,7 @@
           <w:color w:val="1F2328"/>
         </w:rPr>
         <w:object w:dxaOrig="225" w:dyaOrig="225">
-          <v:shape id="_x0000_i1070" type="#_x0000_t75" style="width:16.6pt;height:14.4pt" o:ole="">
+          <v:shape id="_x0000_i1070" type="#_x0000_t75" style="width:16.55pt;height:14.65pt" o:ole="">
             <v:imagedata r:id="rId5" o:title=""/>
           </v:shape>
           <w:control r:id="rId10" w:name="DefaultOcxName4" w:shapeid="_x0000_i1070"/>
@@ -1501,7 +1481,7 @@
           <w:color w:val="1F2328"/>
         </w:rPr>
         <w:object w:dxaOrig="225" w:dyaOrig="225">
-          <v:shape id="_x0000_i1073" type="#_x0000_t75" style="width:16.6pt;height:14.4pt" o:ole="">
+          <v:shape id="_x0000_i1073" type="#_x0000_t75" style="width:16.55pt;height:14.65pt" o:ole="">
             <v:imagedata r:id="rId5" o:title=""/>
           </v:shape>
           <w:control r:id="rId11" w:name="DefaultOcxName5" w:shapeid="_x0000_i1073"/>
@@ -1559,7 +1539,7 @@
           <w:color w:val="1F2328"/>
         </w:rPr>
         <w:object w:dxaOrig="225" w:dyaOrig="225">
-          <v:shape id="_x0000_i1076" type="#_x0000_t75" style="width:16.6pt;height:14.4pt" o:ole="">
+          <v:shape id="_x0000_i1076" type="#_x0000_t75" style="width:16.55pt;height:14.65pt" o:ole="">
             <v:imagedata r:id="rId5" o:title=""/>
           </v:shape>
           <w:control r:id="rId12" w:name="DefaultOcxName6" w:shapeid="_x0000_i1076"/>
@@ -1617,7 +1597,7 @@
           <w:color w:val="1F2328"/>
         </w:rPr>
         <w:object w:dxaOrig="225" w:dyaOrig="225">
-          <v:shape id="_x0000_i1079" type="#_x0000_t75" style="width:16.6pt;height:14.4pt" o:ole="">
+          <v:shape id="_x0000_i1079" type="#_x0000_t75" style="width:16.55pt;height:14.65pt" o:ole="">
             <v:imagedata r:id="rId5" o:title=""/>
           </v:shape>
           <w:control r:id="rId13" w:name="DefaultOcxName7" w:shapeid="_x0000_i1079"/>
@@ -1676,7 +1656,7 @@
         </w:rPr>
         <w:lastRenderedPageBreak/>
         <w:object w:dxaOrig="225" w:dyaOrig="225">
-          <v:shape id="_x0000_i1082" type="#_x0000_t75" style="width:16.6pt;height:14.4pt" o:ole="">
+          <v:shape id="_x0000_i1082" type="#_x0000_t75" style="width:16.55pt;height:14.65pt" o:ole="">
             <v:imagedata r:id="rId5" o:title=""/>
           </v:shape>
           <w:control r:id="rId14" w:name="DefaultOcxName8" w:shapeid="_x0000_i1082"/>
@@ -1734,7 +1714,7 @@
           <w:color w:val="1F2328"/>
         </w:rPr>
         <w:object w:dxaOrig="225" w:dyaOrig="225">
-          <v:shape id="_x0000_i1085" type="#_x0000_t75" style="width:16.6pt;height:14.4pt" o:ole="">
+          <v:shape id="_x0000_i1085" type="#_x0000_t75" style="width:16.55pt;height:14.65pt" o:ole="">
             <v:imagedata r:id="rId5" o:title=""/>
           </v:shape>
           <w:control r:id="rId15" w:name="DefaultOcxName9" w:shapeid="_x0000_i1085"/>
@@ -1807,7 +1787,7 @@
           <w:color w:val="1F2328"/>
         </w:rPr>
         <w:object w:dxaOrig="225" w:dyaOrig="225">
-          <v:shape id="_x0000_i1088" type="#_x0000_t75" style="width:16.6pt;height:14.4pt" o:ole="">
+          <v:shape id="_x0000_i1088" type="#_x0000_t75" style="width:16.55pt;height:14.65pt" o:ole="">
             <v:imagedata r:id="rId5" o:title=""/>
           </v:shape>
           <w:control r:id="rId16" w:name="DefaultOcxName10" w:shapeid="_x0000_i1088"/>
@@ -1889,7 +1869,7 @@
           <w:color w:val="1F2328"/>
         </w:rPr>
         <w:object w:dxaOrig="225" w:dyaOrig="225">
-          <v:shape id="_x0000_i1091" type="#_x0000_t75" style="width:16.6pt;height:14.4pt" o:ole="">
+          <v:shape id="_x0000_i1091" type="#_x0000_t75" style="width:16.55pt;height:14.65pt" o:ole="">
             <v:imagedata r:id="rId5" o:title=""/>
           </v:shape>
           <w:control r:id="rId17" w:name="DefaultOcxName11" w:shapeid="_x0000_i1091"/>
@@ -1947,7 +1927,7 @@
           <w:color w:val="1F2328"/>
         </w:rPr>
         <w:object w:dxaOrig="225" w:dyaOrig="225">
-          <v:shape id="_x0000_i1094" type="#_x0000_t75" style="width:16.6pt;height:14.4pt" o:ole="">
+          <v:shape id="_x0000_i1094" type="#_x0000_t75" style="width:16.55pt;height:14.65pt" o:ole="">
             <v:imagedata r:id="rId5" o:title=""/>
           </v:shape>
           <w:control r:id="rId18" w:name="DefaultOcxName12" w:shapeid="_x0000_i1094"/>
@@ -2005,7 +1985,7 @@
           <w:color w:val="1F2328"/>
         </w:rPr>
         <w:object w:dxaOrig="225" w:dyaOrig="225">
-          <v:shape id="_x0000_i1097" type="#_x0000_t75" style="width:16.6pt;height:14.4pt" o:ole="">
+          <v:shape id="_x0000_i1097" type="#_x0000_t75" style="width:16.55pt;height:14.65pt" o:ole="">
             <v:imagedata r:id="rId5" o:title=""/>
           </v:shape>
           <w:control r:id="rId19" w:name="DefaultOcxName13" w:shapeid="_x0000_i1097"/>
@@ -2063,7 +2043,7 @@
           <w:color w:val="1F2328"/>
         </w:rPr>
         <w:object w:dxaOrig="225" w:dyaOrig="225">
-          <v:shape id="_x0000_i1100" type="#_x0000_t75" style="width:16.6pt;height:14.4pt" o:ole="">
+          <v:shape id="_x0000_i1100" type="#_x0000_t75" style="width:16.55pt;height:14.65pt" o:ole="">
             <v:imagedata r:id="rId5" o:title=""/>
           </v:shape>
           <w:control r:id="rId20" w:name="DefaultOcxName14" w:shapeid="_x0000_i1100"/>
@@ -2121,7 +2101,7 @@
           <w:color w:val="1F2328"/>
         </w:rPr>
         <w:object w:dxaOrig="225" w:dyaOrig="225">
-          <v:shape id="_x0000_i1103" type="#_x0000_t75" style="width:16.6pt;height:14.4pt" o:ole="">
+          <v:shape id="_x0000_i1103" type="#_x0000_t75" style="width:16.55pt;height:14.65pt" o:ole="">
             <v:imagedata r:id="rId5" o:title=""/>
           </v:shape>
           <w:control r:id="rId21" w:name="DefaultOcxName15" w:shapeid="_x0000_i1103"/>
@@ -2172,7 +2152,7 @@
 </file>
 
 <file path=word/numbering.xml><?xml version="1.0" encoding="utf-8"?>
-<w:numbering xmlns:wpc="http://schemas.microsoft.com/office/word/2010/wordprocessingCanvas" xmlns:cx="http://schemas.microsoft.com/office/drawing/2014/chartex" xmlns:mc="http://schemas.openxmlformats.org/markup-compatibility/2006" xmlns:o="urn:schemas-microsoft-com:office:office" xmlns:r="http://schemas.openxmlformats.org/officeDocument/2006/relationships" xmlns:m="http://schemas.openxmlformats.org/officeDocument/2006/math" xmlns:v="urn:schemas-microsoft-com:vml" xmlns:wp14="http://schemas.microsoft.com/office/word/2010/wordprocessingDrawing" xmlns:wp="http://schemas.openxmlformats.org/drawingml/2006/wordprocessingDrawing" xmlns:w10="urn:schemas-microsoft-com:office:word" xmlns:w="http://schemas.openxmlformats.org/wordprocessingml/2006/main" xmlns:w14="http://schemas.microsoft.com/office/word/2010/wordml" xmlns:w15="http://schemas.microsoft.com/office/word/2012/wordml" xmlns:w16se="http://schemas.microsoft.com/office/word/2015/wordml/symex" xmlns:wpg="http://schemas.microsoft.com/office/word/2010/wordprocessingGroup" xmlns:wpi="http://schemas.microsoft.com/office/word/2010/wordprocessingInk" xmlns:wne="http://schemas.microsoft.com/office/word/2006/wordml" xmlns:wps="http://schemas.microsoft.com/office/word/2010/wordprocessingShape" mc:Ignorable="w14 w15 w16se wp14">
+<w:numbering xmlns:wpc="http://schemas.microsoft.com/office/word/2010/wordprocessingCanvas" xmlns:cx="http://schemas.microsoft.com/office/drawing/2014/chartex" xmlns:cx1="http://schemas.microsoft.com/office/drawing/2015/9/8/chartex" xmlns:cx2="http://schemas.microsoft.com/office/drawing/2015/10/21/chartex" xmlns:cx3="http://schemas.microsoft.com/office/drawing/2016/5/9/chartex" xmlns:cx4="http://schemas.microsoft.com/office/drawing/2016/5/10/chartex" xmlns:cx5="http://schemas.microsoft.com/office/drawing/2016/5/11/chartex" xmlns:cx6="http://schemas.microsoft.com/office/drawing/2016/5/12/chartex" xmlns:cx7="http://schemas.microsoft.com/office/drawing/2016/5/13/chartex" xmlns:cx8="http://schemas.microsoft.com/office/drawing/2016/5/14/chartex" xmlns:mc="http://schemas.openxmlformats.org/markup-compatibility/2006" xmlns:aink="http://schemas.microsoft.com/office/drawing/2016/ink" xmlns:am3d="http://schemas.microsoft.com/office/drawing/2017/model3d" xmlns:o="urn:schemas-microsoft-com:office:office" xmlns:r="http://schemas.openxmlformats.org/officeDocument/2006/relationships" xmlns:m="http://schemas.openxmlformats.org/officeDocument/2006/math" xmlns:v="urn:schemas-microsoft-com:vml" xmlns:wp14="http://schemas.microsoft.com/office/word/2010/wordprocessingDrawing" xmlns:wp="http://schemas.openxmlformats.org/drawingml/2006/wordprocessingDrawing" xmlns:w10="urn:schemas-microsoft-com:office:word" xmlns:w="http://schemas.openxmlformats.org/wordprocessingml/2006/main" xmlns:w14="http://schemas.microsoft.com/office/word/2010/wordml" xmlns:w15="http://schemas.microsoft.com/office/word/2012/wordml" xmlns:w16cid="http://schemas.microsoft.com/office/word/2016/wordml/cid" xmlns:w16se="http://schemas.microsoft.com/office/word/2015/wordml/symex" xmlns:wpg="http://schemas.microsoft.com/office/word/2010/wordprocessingGroup" xmlns:wpi="http://schemas.microsoft.com/office/word/2010/wordprocessingInk" xmlns:wne="http://schemas.microsoft.com/office/word/2006/wordml" xmlns:wps="http://schemas.microsoft.com/office/word/2010/wordprocessingShape" mc:Ignorable="w14 w15 w16se w16cid wp14">
   <w:abstractNum w:abstractNumId="0" w15:restartNumberingAfterBreak="0">
     <w:nsid w:val="09D8511C"/>
     <w:multiLevelType w:val="multilevel"/>
@@ -3089,7 +3069,7 @@
 </file>
 
 <file path=word/styles.xml><?xml version="1.0" encoding="utf-8"?>
-<w:styles xmlns:mc="http://schemas.openxmlformats.org/markup-compatibility/2006" xmlns:r="http://schemas.openxmlformats.org/officeDocument/2006/relationships" xmlns:w="http://schemas.openxmlformats.org/wordprocessingml/2006/main" xmlns:w14="http://schemas.microsoft.com/office/word/2010/wordml" xmlns:w15="http://schemas.microsoft.com/office/word/2012/wordml" xmlns:w16se="http://schemas.microsoft.com/office/word/2015/wordml/symex" mc:Ignorable="w14 w15 w16se">
+<w:styles xmlns:mc="http://schemas.openxmlformats.org/markup-compatibility/2006" xmlns:r="http://schemas.openxmlformats.org/officeDocument/2006/relationships" xmlns:w="http://schemas.openxmlformats.org/wordprocessingml/2006/main" xmlns:w14="http://schemas.microsoft.com/office/word/2010/wordml" xmlns:w15="http://schemas.microsoft.com/office/word/2012/wordml" xmlns:w16cid="http://schemas.microsoft.com/office/word/2016/wordml/cid" xmlns:w16se="http://schemas.microsoft.com/office/word/2015/wordml/symex" mc:Ignorable="w14 w15 w16se w16cid">
   <w:docDefaults>
     <w:rPrDefault>
       <w:rPr>
@@ -3105,7 +3085,7 @@
       </w:pPr>
     </w:pPrDefault>
   </w:docDefaults>
-  <w:latentStyles w:defLockedState="0" w:defUIPriority="99" w:defSemiHidden="0" w:defUnhideWhenUsed="0" w:defQFormat="0" w:count="371">
+  <w:latentStyles w:defLockedState="0" w:defUIPriority="99" w:defSemiHidden="0" w:defUnhideWhenUsed="0" w:defQFormat="0" w:count="375">
     <w:lsdException w:name="Normal" w:uiPriority="0" w:qFormat="1"/>
     <w:lsdException w:name="heading 1" w:uiPriority="9" w:qFormat="1"/>
     <w:lsdException w:name="heading 2" w:semiHidden="1" w:uiPriority="9" w:unhideWhenUsed="1" w:qFormat="1"/>
@@ -3211,7 +3191,6 @@
     <w:lsdException w:name="HTML Sample" w:semiHidden="1" w:unhideWhenUsed="1"/>
     <w:lsdException w:name="HTML Typewriter" w:semiHidden="1" w:unhideWhenUsed="1"/>
     <w:lsdException w:name="HTML Variable" w:semiHidden="1" w:unhideWhenUsed="1"/>
-    <w:lsdException w:name="Normal Table" w:semiHidden="1" w:unhideWhenUsed="1"/>
     <w:lsdException w:name="annotation subject" w:semiHidden="1" w:unhideWhenUsed="1"/>
     <w:lsdException w:name="No List" w:semiHidden="1" w:unhideWhenUsed="1"/>
     <w:lsdException w:name="Outline List 1" w:semiHidden="1" w:unhideWhenUsed="1"/>
@@ -3255,10 +3234,8 @@
     <w:lsdException w:name="Table Elegant" w:semiHidden="1" w:unhideWhenUsed="1"/>
     <w:lsdException w:name="Table Professional" w:semiHidden="1" w:unhideWhenUsed="1"/>
     <w:lsdException w:name="Table Subtle 1" w:semiHidden="1" w:unhideWhenUsed="1"/>
-    <w:lsdException w:name="Table Subtle 2" w:semiHidden="1" w:unhideWhenUsed="1"/>
     <w:lsdException w:name="Table Web 1" w:semiHidden="1" w:unhideWhenUsed="1"/>
     <w:lsdException w:name="Table Web 2" w:semiHidden="1" w:unhideWhenUsed="1"/>
-    <w:lsdException w:name="Table Web 3" w:semiHidden="1" w:unhideWhenUsed="1"/>
     <w:lsdException w:name="Balloon Text" w:semiHidden="1" w:unhideWhenUsed="1"/>
     <w:lsdException w:name="Table Grid" w:uiPriority="39"/>
     <w:lsdException w:name="Table Theme" w:semiHidden="1" w:unhideWhenUsed="1"/>
@@ -3477,6 +3454,10 @@
     <w:lsdException w:name="List Table 5 Dark Accent 6" w:uiPriority="50"/>
     <w:lsdException w:name="List Table 6 Colorful Accent 6" w:uiPriority="51"/>
     <w:lsdException w:name="List Table 7 Colorful Accent 6" w:uiPriority="52"/>
+    <w:lsdException w:name="Mention" w:semiHidden="1" w:unhideWhenUsed="1"/>
+    <w:lsdException w:name="Smart Hyperlink" w:semiHidden="1" w:unhideWhenUsed="1"/>
+    <w:lsdException w:name="Hashtag" w:semiHidden="1" w:unhideWhenUsed="1"/>
+    <w:lsdException w:name="Unresolved Mention" w:semiHidden="1" w:unhideWhenUsed="1"/>
   </w:latentStyles>
   <w:style w:type="paragraph" w:default="1" w:styleId="a">
     <w:name w:val="Normal"/>

</xml_diff>